<commit_message>
updated content table and formatted text
</commit_message>
<xml_diff>
--- a/Requirement_Analysis.docx
+++ b/Requirement_Analysis.docx
@@ -2,12 +2,1496 @@
 <file path=word/document.xml><?xml version="1.0" encoding="utf-8"?>
 <w:document xmlns:wpc="http://schemas.microsoft.com/office/word/2010/wordprocessingCanvas" xmlns:cx="http://schemas.microsoft.com/office/drawing/2014/chartex" xmlns:cx1="http://schemas.microsoft.com/office/drawing/2015/9/8/chartex" xmlns:cx2="http://schemas.microsoft.com/office/drawing/2015/10/21/chartex" xmlns:cx3="http://schemas.microsoft.com/office/drawing/2016/5/9/chartex" xmlns:cx4="http://schemas.microsoft.com/office/drawing/2016/5/10/chartex" xmlns:cx5="http://schemas.microsoft.com/office/drawing/2016/5/11/chartex" xmlns:cx6="http://schemas.microsoft.com/office/drawing/2016/5/12/chartex" xmlns:cx7="http://schemas.microsoft.com/office/drawing/2016/5/13/chartex" xmlns:cx8="http://schemas.microsoft.com/office/drawing/2016/5/14/chartex" xmlns:mc="http://schemas.openxmlformats.org/markup-compatibility/2006" xmlns:aink="http://schemas.microsoft.com/office/drawing/2016/ink" xmlns:am3d="http://schemas.microsoft.com/office/drawing/2017/model3d" xmlns:o="urn:schemas-microsoft-com:office:office" xmlns:oel="http://schemas.microsoft.com/office/2019/extlst" xmlns:r="http://schemas.openxmlformats.org/officeDocument/2006/relationships" xmlns:m="http://schemas.openxmlformats.org/officeDocument/2006/math" xmlns:v="urn:schemas-microsoft-com:vml" xmlns:wp14="http://schemas.microsoft.com/office/word/2010/wordprocessingDrawing" xmlns:wp="http://schemas.openxmlformats.org/drawingml/2006/wordprocessingDrawing" xmlns:w10="urn:schemas-microsoft-com:office:word" xmlns:w="http://schemas.openxmlformats.org/wordprocessingml/2006/main" xmlns:w14="http://schemas.microsoft.com/office/word/2010/wordml" xmlns:w15="http://schemas.microsoft.com/office/word/2012/wordml" xmlns:w16cex="http://schemas.microsoft.com/office/word/2018/wordml/cex" xmlns:w16cid="http://schemas.microsoft.com/office/word/2016/wordml/cid" xmlns:w16="http://schemas.microsoft.com/office/word/2018/wordml" xmlns:w16du="http://schemas.microsoft.com/office/word/2023/wordml/word16du" xmlns:w16sdtdh="http://schemas.microsoft.com/office/word/2020/wordml/sdtdatahash" xmlns:w16se="http://schemas.microsoft.com/office/word/2015/wordml/symex" xmlns:wpg="http://schemas.microsoft.com/office/word/2010/wordprocessingGroup" xmlns:wpi="http://schemas.microsoft.com/office/word/2010/wordprocessingInk" xmlns:wne="http://schemas.microsoft.com/office/word/2006/wordml" xmlns:wps="http://schemas.microsoft.com/office/word/2010/wordprocessingShape" mc:Ignorable="w14 w15 w16se w16cid w16 w16cex w16sdtdh w16du wp14">
   <w:body>
-    <w:p/>
-    <w:p>
-      <w:pPr>
-        <w:ind w:left="1440"/>
-      </w:pPr>
-    </w:p>
+    <w:sdt>
+      <w:sdtPr>
+        <w:id w:val="1564606616"/>
+        <w:docPartObj>
+          <w:docPartGallery w:val="Table of Contents"/>
+          <w:docPartUnique/>
+        </w:docPartObj>
+      </w:sdtPr>
+      <w:sdtEndPr>
+        <w:rPr>
+          <w:rFonts w:ascii="Arial" w:eastAsia="Arial" w:hAnsi="Arial" w:cs="Arial"/>
+          <w:b/>
+          <w:bCs/>
+          <w:noProof/>
+          <w:color w:val="auto"/>
+          <w:sz w:val="22"/>
+          <w:szCs w:val="22"/>
+          <w:lang w:val="en-GB"/>
+        </w:rPr>
+      </w:sdtEndPr>
+      <w:sdtContent>
+        <w:p>
+          <w:pPr>
+            <w:pStyle w:val="TOCHeading"/>
+            <w:spacing w:line="480" w:lineRule="auto"/>
+          </w:pPr>
+          <w:r>
+            <w:t>Contents</w:t>
+          </w:r>
+        </w:p>
+        <w:p>
+          <w:pPr>
+            <w:pStyle w:val="TOC3"/>
+            <w:tabs>
+              <w:tab w:val="right" w:leader="dot" w:pos="9019"/>
+            </w:tabs>
+            <w:spacing w:line="480" w:lineRule="auto"/>
+            <w:rPr>
+              <w:rFonts w:asciiTheme="minorHAnsi" w:eastAsiaTheme="minorEastAsia" w:hAnsiTheme="minorHAnsi" w:cstheme="minorBidi"/>
+              <w:noProof/>
+              <w:kern w:val="2"/>
+              <w:szCs w:val="28"/>
+              <w:lang w:val="en-US" w:bidi="bn-BD"/>
+              <w14:ligatures w14:val="standardContextual"/>
+            </w:rPr>
+          </w:pPr>
+          <w:r>
+            <w:fldChar w:fldCharType="begin"/>
+          </w:r>
+          <w:r>
+            <w:instrText xml:space="preserve"> TOC \o "1-3" \h \z \u </w:instrText>
+          </w:r>
+          <w:r>
+            <w:fldChar w:fldCharType="separate"/>
+          </w:r>
+          <w:hyperlink w:anchor="_Toc185293570" w:history="1">
+            <w:r>
+              <w:rPr>
+                <w:rStyle w:val="Hyperlink"/>
+                <w:b/>
+                <w:noProof/>
+              </w:rPr>
+              <w:t>1. INTRODUCTION</w:t>
+            </w:r>
+            <w:r>
+              <w:rPr>
+                <w:noProof/>
+                <w:webHidden/>
+              </w:rPr>
+              <w:tab/>
+            </w:r>
+            <w:r>
+              <w:rPr>
+                <w:noProof/>
+                <w:webHidden/>
+              </w:rPr>
+              <w:fldChar w:fldCharType="begin"/>
+            </w:r>
+            <w:r>
+              <w:rPr>
+                <w:noProof/>
+                <w:webHidden/>
+              </w:rPr>
+              <w:instrText xml:space="preserve"> PAGEREF _Toc185293570 \h </w:instrText>
+            </w:r>
+            <w:r>
+              <w:rPr>
+                <w:noProof/>
+                <w:webHidden/>
+              </w:rPr>
+            </w:r>
+            <w:r>
+              <w:rPr>
+                <w:noProof/>
+                <w:webHidden/>
+              </w:rPr>
+              <w:fldChar w:fldCharType="separate"/>
+            </w:r>
+            <w:r>
+              <w:rPr>
+                <w:noProof/>
+                <w:webHidden/>
+              </w:rPr>
+              <w:t>2</w:t>
+            </w:r>
+            <w:r>
+              <w:rPr>
+                <w:noProof/>
+                <w:webHidden/>
+              </w:rPr>
+              <w:fldChar w:fldCharType="end"/>
+            </w:r>
+          </w:hyperlink>
+        </w:p>
+        <w:p>
+          <w:pPr>
+            <w:pStyle w:val="TOC3"/>
+            <w:tabs>
+              <w:tab w:val="right" w:leader="dot" w:pos="9019"/>
+            </w:tabs>
+            <w:spacing w:line="480" w:lineRule="auto"/>
+            <w:rPr>
+              <w:rFonts w:asciiTheme="minorHAnsi" w:eastAsiaTheme="minorEastAsia" w:hAnsiTheme="minorHAnsi" w:cstheme="minorBidi"/>
+              <w:noProof/>
+              <w:kern w:val="2"/>
+              <w:szCs w:val="28"/>
+              <w:lang w:val="en-US" w:bidi="bn-BD"/>
+              <w14:ligatures w14:val="standardContextual"/>
+            </w:rPr>
+          </w:pPr>
+          <w:hyperlink w:anchor="_Toc185293571" w:history="1">
+            <w:r>
+              <w:rPr>
+                <w:rStyle w:val="Hyperlink"/>
+                <w:b/>
+                <w:noProof/>
+              </w:rPr>
+              <w:t>1.2 System Scope</w:t>
+            </w:r>
+            <w:r>
+              <w:rPr>
+                <w:noProof/>
+                <w:webHidden/>
+              </w:rPr>
+              <w:tab/>
+            </w:r>
+            <w:r>
+              <w:rPr>
+                <w:noProof/>
+                <w:webHidden/>
+              </w:rPr>
+              <w:fldChar w:fldCharType="begin"/>
+            </w:r>
+            <w:r>
+              <w:rPr>
+                <w:noProof/>
+                <w:webHidden/>
+              </w:rPr>
+              <w:instrText xml:space="preserve"> PAGEREF _Toc185293571 \h </w:instrText>
+            </w:r>
+            <w:r>
+              <w:rPr>
+                <w:noProof/>
+                <w:webHidden/>
+              </w:rPr>
+            </w:r>
+            <w:r>
+              <w:rPr>
+                <w:noProof/>
+                <w:webHidden/>
+              </w:rPr>
+              <w:fldChar w:fldCharType="separate"/>
+            </w:r>
+            <w:r>
+              <w:rPr>
+                <w:noProof/>
+                <w:webHidden/>
+              </w:rPr>
+              <w:t>2</w:t>
+            </w:r>
+            <w:r>
+              <w:rPr>
+                <w:noProof/>
+                <w:webHidden/>
+              </w:rPr>
+              <w:fldChar w:fldCharType="end"/>
+            </w:r>
+          </w:hyperlink>
+        </w:p>
+        <w:p>
+          <w:pPr>
+            <w:pStyle w:val="TOC3"/>
+            <w:tabs>
+              <w:tab w:val="right" w:leader="dot" w:pos="9019"/>
+            </w:tabs>
+            <w:spacing w:line="480" w:lineRule="auto"/>
+            <w:rPr>
+              <w:rFonts w:asciiTheme="minorHAnsi" w:eastAsiaTheme="minorEastAsia" w:hAnsiTheme="minorHAnsi" w:cstheme="minorBidi"/>
+              <w:noProof/>
+              <w:kern w:val="2"/>
+              <w:szCs w:val="28"/>
+              <w:lang w:val="en-US" w:bidi="bn-BD"/>
+              <w14:ligatures w14:val="standardContextual"/>
+            </w:rPr>
+          </w:pPr>
+          <w:hyperlink w:anchor="_Toc185293572" w:history="1">
+            <w:r>
+              <w:rPr>
+                <w:rStyle w:val="Hyperlink"/>
+                <w:b/>
+                <w:noProof/>
+              </w:rPr>
+              <w:t>1.3 Goals of the Team</w:t>
+            </w:r>
+            <w:r>
+              <w:rPr>
+                <w:noProof/>
+                <w:webHidden/>
+              </w:rPr>
+              <w:tab/>
+            </w:r>
+            <w:r>
+              <w:rPr>
+                <w:noProof/>
+                <w:webHidden/>
+              </w:rPr>
+              <w:fldChar w:fldCharType="begin"/>
+            </w:r>
+            <w:r>
+              <w:rPr>
+                <w:noProof/>
+                <w:webHidden/>
+              </w:rPr>
+              <w:instrText xml:space="preserve"> PAGEREF _Toc185293572 \h </w:instrText>
+            </w:r>
+            <w:r>
+              <w:rPr>
+                <w:noProof/>
+                <w:webHidden/>
+              </w:rPr>
+            </w:r>
+            <w:r>
+              <w:rPr>
+                <w:noProof/>
+                <w:webHidden/>
+              </w:rPr>
+              <w:fldChar w:fldCharType="separate"/>
+            </w:r>
+            <w:r>
+              <w:rPr>
+                <w:noProof/>
+                <w:webHidden/>
+              </w:rPr>
+              <w:t>2</w:t>
+            </w:r>
+            <w:r>
+              <w:rPr>
+                <w:noProof/>
+                <w:webHidden/>
+              </w:rPr>
+              <w:fldChar w:fldCharType="end"/>
+            </w:r>
+          </w:hyperlink>
+        </w:p>
+        <w:p>
+          <w:pPr>
+            <w:pStyle w:val="TOC3"/>
+            <w:tabs>
+              <w:tab w:val="right" w:leader="dot" w:pos="9019"/>
+            </w:tabs>
+            <w:spacing w:line="480" w:lineRule="auto"/>
+            <w:rPr>
+              <w:rFonts w:asciiTheme="minorHAnsi" w:eastAsiaTheme="minorEastAsia" w:hAnsiTheme="minorHAnsi" w:cstheme="minorBidi"/>
+              <w:noProof/>
+              <w:kern w:val="2"/>
+              <w:szCs w:val="28"/>
+              <w:lang w:val="en-US" w:bidi="bn-BD"/>
+              <w14:ligatures w14:val="standardContextual"/>
+            </w:rPr>
+          </w:pPr>
+          <w:hyperlink w:anchor="_Toc185293573" w:history="1">
+            <w:r>
+              <w:rPr>
+                <w:rStyle w:val="Hyperlink"/>
+                <w:b/>
+                <w:noProof/>
+              </w:rPr>
+              <w:t>1.4 Process Model</w:t>
+            </w:r>
+            <w:r>
+              <w:rPr>
+                <w:noProof/>
+                <w:webHidden/>
+              </w:rPr>
+              <w:tab/>
+            </w:r>
+            <w:r>
+              <w:rPr>
+                <w:noProof/>
+                <w:webHidden/>
+              </w:rPr>
+              <w:fldChar w:fldCharType="begin"/>
+            </w:r>
+            <w:r>
+              <w:rPr>
+                <w:noProof/>
+                <w:webHidden/>
+              </w:rPr>
+              <w:instrText xml:space="preserve"> PAGEREF _Toc185293573 \h </w:instrText>
+            </w:r>
+            <w:r>
+              <w:rPr>
+                <w:noProof/>
+                <w:webHidden/>
+              </w:rPr>
+            </w:r>
+            <w:r>
+              <w:rPr>
+                <w:noProof/>
+                <w:webHidden/>
+              </w:rPr>
+              <w:fldChar w:fldCharType="separate"/>
+            </w:r>
+            <w:r>
+              <w:rPr>
+                <w:noProof/>
+                <w:webHidden/>
+              </w:rPr>
+              <w:t>3</w:t>
+            </w:r>
+            <w:r>
+              <w:rPr>
+                <w:noProof/>
+                <w:webHidden/>
+              </w:rPr>
+              <w:fldChar w:fldCharType="end"/>
+            </w:r>
+          </w:hyperlink>
+        </w:p>
+        <w:p>
+          <w:pPr>
+            <w:pStyle w:val="TOC3"/>
+            <w:tabs>
+              <w:tab w:val="right" w:leader="dot" w:pos="9019"/>
+            </w:tabs>
+            <w:spacing w:line="480" w:lineRule="auto"/>
+            <w:rPr>
+              <w:rFonts w:asciiTheme="minorHAnsi" w:eastAsiaTheme="minorEastAsia" w:hAnsiTheme="minorHAnsi" w:cstheme="minorBidi"/>
+              <w:noProof/>
+              <w:kern w:val="2"/>
+              <w:szCs w:val="28"/>
+              <w:lang w:val="en-US" w:bidi="bn-BD"/>
+              <w14:ligatures w14:val="standardContextual"/>
+            </w:rPr>
+          </w:pPr>
+          <w:hyperlink w:anchor="_Toc185293574" w:history="1">
+            <w:r>
+              <w:rPr>
+                <w:rStyle w:val="Hyperlink"/>
+                <w:b/>
+                <w:noProof/>
+              </w:rPr>
+              <w:t>2.2 Literature Survey and Technical Research</w:t>
+            </w:r>
+            <w:r>
+              <w:rPr>
+                <w:noProof/>
+                <w:webHidden/>
+              </w:rPr>
+              <w:tab/>
+            </w:r>
+            <w:r>
+              <w:rPr>
+                <w:noProof/>
+                <w:webHidden/>
+              </w:rPr>
+              <w:fldChar w:fldCharType="begin"/>
+            </w:r>
+            <w:r>
+              <w:rPr>
+                <w:noProof/>
+                <w:webHidden/>
+              </w:rPr>
+              <w:instrText xml:space="preserve"> PAGEREF _Toc185293574 \h </w:instrText>
+            </w:r>
+            <w:r>
+              <w:rPr>
+                <w:noProof/>
+                <w:webHidden/>
+              </w:rPr>
+            </w:r>
+            <w:r>
+              <w:rPr>
+                <w:noProof/>
+                <w:webHidden/>
+              </w:rPr>
+              <w:fldChar w:fldCharType="separate"/>
+            </w:r>
+            <w:r>
+              <w:rPr>
+                <w:noProof/>
+                <w:webHidden/>
+              </w:rPr>
+              <w:t>4</w:t>
+            </w:r>
+            <w:r>
+              <w:rPr>
+                <w:noProof/>
+                <w:webHidden/>
+              </w:rPr>
+              <w:fldChar w:fldCharType="end"/>
+            </w:r>
+          </w:hyperlink>
+        </w:p>
+        <w:p>
+          <w:pPr>
+            <w:pStyle w:val="TOC3"/>
+            <w:tabs>
+              <w:tab w:val="right" w:leader="dot" w:pos="9019"/>
+            </w:tabs>
+            <w:spacing w:line="480" w:lineRule="auto"/>
+            <w:rPr>
+              <w:rFonts w:asciiTheme="minorHAnsi" w:eastAsiaTheme="minorEastAsia" w:hAnsiTheme="minorHAnsi" w:cstheme="minorBidi"/>
+              <w:noProof/>
+              <w:kern w:val="2"/>
+              <w:szCs w:val="28"/>
+              <w:lang w:val="en-US" w:bidi="bn-BD"/>
+              <w14:ligatures w14:val="standardContextual"/>
+            </w:rPr>
+          </w:pPr>
+          <w:hyperlink w:anchor="_Toc185293575" w:history="1">
+            <w:r>
+              <w:rPr>
+                <w:rStyle w:val="Hyperlink"/>
+                <w:b/>
+                <w:noProof/>
+              </w:rPr>
+              <w:t>3 DESCRIPTION</w:t>
+            </w:r>
+            <w:r>
+              <w:rPr>
+                <w:noProof/>
+                <w:webHidden/>
+              </w:rPr>
+              <w:tab/>
+            </w:r>
+            <w:r>
+              <w:rPr>
+                <w:noProof/>
+                <w:webHidden/>
+              </w:rPr>
+              <w:fldChar w:fldCharType="begin"/>
+            </w:r>
+            <w:r>
+              <w:rPr>
+                <w:noProof/>
+                <w:webHidden/>
+              </w:rPr>
+              <w:instrText xml:space="preserve"> PAGEREF _Toc185293575 \h </w:instrText>
+            </w:r>
+            <w:r>
+              <w:rPr>
+                <w:noProof/>
+                <w:webHidden/>
+              </w:rPr>
+            </w:r>
+            <w:r>
+              <w:rPr>
+                <w:noProof/>
+                <w:webHidden/>
+              </w:rPr>
+              <w:fldChar w:fldCharType="separate"/>
+            </w:r>
+            <w:r>
+              <w:rPr>
+                <w:noProof/>
+                <w:webHidden/>
+              </w:rPr>
+              <w:t>5</w:t>
+            </w:r>
+            <w:r>
+              <w:rPr>
+                <w:noProof/>
+                <w:webHidden/>
+              </w:rPr>
+              <w:fldChar w:fldCharType="end"/>
+            </w:r>
+          </w:hyperlink>
+        </w:p>
+        <w:p>
+          <w:pPr>
+            <w:pStyle w:val="TOC3"/>
+            <w:tabs>
+              <w:tab w:val="right" w:leader="dot" w:pos="9019"/>
+            </w:tabs>
+            <w:spacing w:line="480" w:lineRule="auto"/>
+            <w:rPr>
+              <w:rFonts w:asciiTheme="minorHAnsi" w:eastAsiaTheme="minorEastAsia" w:hAnsiTheme="minorHAnsi" w:cstheme="minorBidi"/>
+              <w:noProof/>
+              <w:kern w:val="2"/>
+              <w:szCs w:val="28"/>
+              <w:lang w:val="en-US" w:bidi="bn-BD"/>
+              <w14:ligatures w14:val="standardContextual"/>
+            </w:rPr>
+          </w:pPr>
+          <w:hyperlink w:anchor="_Toc185293576" w:history="1">
+            <w:r>
+              <w:rPr>
+                <w:rStyle w:val="Hyperlink"/>
+                <w:b/>
+                <w:noProof/>
+              </w:rPr>
+              <w:t>3.1 Features of Habit Tracker Website</w:t>
+            </w:r>
+            <w:r>
+              <w:rPr>
+                <w:noProof/>
+                <w:webHidden/>
+              </w:rPr>
+              <w:tab/>
+            </w:r>
+            <w:r>
+              <w:rPr>
+                <w:noProof/>
+                <w:webHidden/>
+              </w:rPr>
+              <w:fldChar w:fldCharType="begin"/>
+            </w:r>
+            <w:r>
+              <w:rPr>
+                <w:noProof/>
+                <w:webHidden/>
+              </w:rPr>
+              <w:instrText xml:space="preserve"> PAGEREF _Toc185293576 \h </w:instrText>
+            </w:r>
+            <w:r>
+              <w:rPr>
+                <w:noProof/>
+                <w:webHidden/>
+              </w:rPr>
+            </w:r>
+            <w:r>
+              <w:rPr>
+                <w:noProof/>
+                <w:webHidden/>
+              </w:rPr>
+              <w:fldChar w:fldCharType="separate"/>
+            </w:r>
+            <w:r>
+              <w:rPr>
+                <w:noProof/>
+                <w:webHidden/>
+              </w:rPr>
+              <w:t>6</w:t>
+            </w:r>
+            <w:r>
+              <w:rPr>
+                <w:noProof/>
+                <w:webHidden/>
+              </w:rPr>
+              <w:fldChar w:fldCharType="end"/>
+            </w:r>
+          </w:hyperlink>
+        </w:p>
+        <w:p>
+          <w:pPr>
+            <w:pStyle w:val="TOC3"/>
+            <w:tabs>
+              <w:tab w:val="right" w:leader="dot" w:pos="9019"/>
+            </w:tabs>
+            <w:spacing w:line="480" w:lineRule="auto"/>
+            <w:rPr>
+              <w:rFonts w:asciiTheme="minorHAnsi" w:eastAsiaTheme="minorEastAsia" w:hAnsiTheme="minorHAnsi" w:cstheme="minorBidi"/>
+              <w:noProof/>
+              <w:kern w:val="2"/>
+              <w:szCs w:val="28"/>
+              <w:lang w:val="en-US" w:bidi="bn-BD"/>
+              <w14:ligatures w14:val="standardContextual"/>
+            </w:rPr>
+          </w:pPr>
+          <w:hyperlink w:anchor="_Toc185293577" w:history="1">
+            <w:r>
+              <w:rPr>
+                <w:rStyle w:val="Hyperlink"/>
+                <w:b/>
+                <w:noProof/>
+              </w:rPr>
+              <w:t>3.2 Environment</w:t>
+            </w:r>
+            <w:r>
+              <w:rPr>
+                <w:noProof/>
+                <w:webHidden/>
+              </w:rPr>
+              <w:tab/>
+            </w:r>
+            <w:r>
+              <w:rPr>
+                <w:noProof/>
+                <w:webHidden/>
+              </w:rPr>
+              <w:fldChar w:fldCharType="begin"/>
+            </w:r>
+            <w:r>
+              <w:rPr>
+                <w:noProof/>
+                <w:webHidden/>
+              </w:rPr>
+              <w:instrText xml:space="preserve"> PAGEREF _Toc185293577 \h </w:instrText>
+            </w:r>
+            <w:r>
+              <w:rPr>
+                <w:noProof/>
+                <w:webHidden/>
+              </w:rPr>
+            </w:r>
+            <w:r>
+              <w:rPr>
+                <w:noProof/>
+                <w:webHidden/>
+              </w:rPr>
+              <w:fldChar w:fldCharType="separate"/>
+            </w:r>
+            <w:r>
+              <w:rPr>
+                <w:noProof/>
+                <w:webHidden/>
+              </w:rPr>
+              <w:t>7</w:t>
+            </w:r>
+            <w:r>
+              <w:rPr>
+                <w:noProof/>
+                <w:webHidden/>
+              </w:rPr>
+              <w:fldChar w:fldCharType="end"/>
+            </w:r>
+          </w:hyperlink>
+        </w:p>
+        <w:p>
+          <w:pPr>
+            <w:pStyle w:val="TOC1"/>
+            <w:tabs>
+              <w:tab w:val="right" w:leader="dot" w:pos="9019"/>
+            </w:tabs>
+            <w:spacing w:line="480" w:lineRule="auto"/>
+            <w:rPr>
+              <w:rFonts w:asciiTheme="minorHAnsi" w:eastAsiaTheme="minorEastAsia" w:hAnsiTheme="minorHAnsi" w:cstheme="minorBidi"/>
+              <w:noProof/>
+              <w:kern w:val="2"/>
+              <w:szCs w:val="28"/>
+              <w:lang w:val="en-US" w:bidi="bn-BD"/>
+              <w14:ligatures w14:val="standardContextual"/>
+            </w:rPr>
+          </w:pPr>
+          <w:hyperlink w:anchor="_Toc185293578" w:history="1">
+            <w:r>
+              <w:rPr>
+                <w:rStyle w:val="Hyperlink"/>
+                <w:b/>
+                <w:bCs/>
+                <w:noProof/>
+              </w:rPr>
+              <w:t>4. REQUIREMENTS</w:t>
+            </w:r>
+            <w:r>
+              <w:rPr>
+                <w:noProof/>
+                <w:webHidden/>
+              </w:rPr>
+              <w:tab/>
+            </w:r>
+            <w:r>
+              <w:rPr>
+                <w:noProof/>
+                <w:webHidden/>
+              </w:rPr>
+              <w:fldChar w:fldCharType="begin"/>
+            </w:r>
+            <w:r>
+              <w:rPr>
+                <w:noProof/>
+                <w:webHidden/>
+              </w:rPr>
+              <w:instrText xml:space="preserve"> PAGEREF _Toc185293578 \h </w:instrText>
+            </w:r>
+            <w:r>
+              <w:rPr>
+                <w:noProof/>
+                <w:webHidden/>
+              </w:rPr>
+            </w:r>
+            <w:r>
+              <w:rPr>
+                <w:noProof/>
+                <w:webHidden/>
+              </w:rPr>
+              <w:fldChar w:fldCharType="separate"/>
+            </w:r>
+            <w:r>
+              <w:rPr>
+                <w:noProof/>
+                <w:webHidden/>
+              </w:rPr>
+              <w:t>8</w:t>
+            </w:r>
+            <w:r>
+              <w:rPr>
+                <w:noProof/>
+                <w:webHidden/>
+              </w:rPr>
+              <w:fldChar w:fldCharType="end"/>
+            </w:r>
+          </w:hyperlink>
+        </w:p>
+        <w:p>
+          <w:pPr>
+            <w:pStyle w:val="TOC2"/>
+            <w:tabs>
+              <w:tab w:val="right" w:leader="dot" w:pos="9019"/>
+            </w:tabs>
+            <w:spacing w:line="480" w:lineRule="auto"/>
+            <w:rPr>
+              <w:rFonts w:asciiTheme="minorHAnsi" w:eastAsiaTheme="minorEastAsia" w:hAnsiTheme="minorHAnsi" w:cstheme="minorBidi"/>
+              <w:noProof/>
+              <w:kern w:val="2"/>
+              <w:szCs w:val="28"/>
+              <w:lang w:val="en-US" w:bidi="bn-BD"/>
+              <w14:ligatures w14:val="standardContextual"/>
+            </w:rPr>
+          </w:pPr>
+          <w:hyperlink w:anchor="_Toc185293579" w:history="1">
+            <w:r>
+              <w:rPr>
+                <w:rStyle w:val="Hyperlink"/>
+                <w:b/>
+                <w:bCs/>
+                <w:noProof/>
+              </w:rPr>
+              <w:t>4.1 Functional Requirements</w:t>
+            </w:r>
+            <w:r>
+              <w:rPr>
+                <w:noProof/>
+                <w:webHidden/>
+              </w:rPr>
+              <w:tab/>
+            </w:r>
+            <w:r>
+              <w:rPr>
+                <w:noProof/>
+                <w:webHidden/>
+              </w:rPr>
+              <w:fldChar w:fldCharType="begin"/>
+            </w:r>
+            <w:r>
+              <w:rPr>
+                <w:noProof/>
+                <w:webHidden/>
+              </w:rPr>
+              <w:instrText xml:space="preserve"> PAGEREF _Toc185293579 \h </w:instrText>
+            </w:r>
+            <w:r>
+              <w:rPr>
+                <w:noProof/>
+                <w:webHidden/>
+              </w:rPr>
+            </w:r>
+            <w:r>
+              <w:rPr>
+                <w:noProof/>
+                <w:webHidden/>
+              </w:rPr>
+              <w:fldChar w:fldCharType="separate"/>
+            </w:r>
+            <w:r>
+              <w:rPr>
+                <w:noProof/>
+                <w:webHidden/>
+              </w:rPr>
+              <w:t>8</w:t>
+            </w:r>
+            <w:r>
+              <w:rPr>
+                <w:noProof/>
+                <w:webHidden/>
+              </w:rPr>
+              <w:fldChar w:fldCharType="end"/>
+            </w:r>
+          </w:hyperlink>
+        </w:p>
+        <w:p>
+          <w:pPr>
+            <w:pStyle w:val="TOC3"/>
+            <w:tabs>
+              <w:tab w:val="right" w:leader="dot" w:pos="9019"/>
+            </w:tabs>
+            <w:spacing w:line="480" w:lineRule="auto"/>
+            <w:rPr>
+              <w:rFonts w:asciiTheme="minorHAnsi" w:eastAsiaTheme="minorEastAsia" w:hAnsiTheme="minorHAnsi" w:cstheme="minorBidi"/>
+              <w:noProof/>
+              <w:kern w:val="2"/>
+              <w:szCs w:val="28"/>
+              <w:lang w:val="en-US" w:bidi="bn-BD"/>
+              <w14:ligatures w14:val="standardContextual"/>
+            </w:rPr>
+          </w:pPr>
+          <w:hyperlink w:anchor="_Toc185293580" w:history="1">
+            <w:r>
+              <w:rPr>
+                <w:rStyle w:val="Hyperlink"/>
+                <w:b/>
+                <w:bCs/>
+                <w:noProof/>
+              </w:rPr>
+              <w:t>4.1.1 Menu Requirements</w:t>
+            </w:r>
+            <w:r>
+              <w:rPr>
+                <w:noProof/>
+                <w:webHidden/>
+              </w:rPr>
+              <w:tab/>
+            </w:r>
+            <w:r>
+              <w:rPr>
+                <w:noProof/>
+                <w:webHidden/>
+              </w:rPr>
+              <w:fldChar w:fldCharType="begin"/>
+            </w:r>
+            <w:r>
+              <w:rPr>
+                <w:noProof/>
+                <w:webHidden/>
+              </w:rPr>
+              <w:instrText xml:space="preserve"> PAGEREF _Toc185293580 \h </w:instrText>
+            </w:r>
+            <w:r>
+              <w:rPr>
+                <w:noProof/>
+                <w:webHidden/>
+              </w:rPr>
+            </w:r>
+            <w:r>
+              <w:rPr>
+                <w:noProof/>
+                <w:webHidden/>
+              </w:rPr>
+              <w:fldChar w:fldCharType="separate"/>
+            </w:r>
+            <w:r>
+              <w:rPr>
+                <w:noProof/>
+                <w:webHidden/>
+              </w:rPr>
+              <w:t>8</w:t>
+            </w:r>
+            <w:r>
+              <w:rPr>
+                <w:noProof/>
+                <w:webHidden/>
+              </w:rPr>
+              <w:fldChar w:fldCharType="end"/>
+            </w:r>
+          </w:hyperlink>
+        </w:p>
+        <w:p>
+          <w:pPr>
+            <w:pStyle w:val="TOC3"/>
+            <w:tabs>
+              <w:tab w:val="right" w:leader="dot" w:pos="9019"/>
+            </w:tabs>
+            <w:spacing w:line="480" w:lineRule="auto"/>
+            <w:rPr>
+              <w:rFonts w:asciiTheme="minorHAnsi" w:eastAsiaTheme="minorEastAsia" w:hAnsiTheme="minorHAnsi" w:cstheme="minorBidi"/>
+              <w:noProof/>
+              <w:kern w:val="2"/>
+              <w:szCs w:val="28"/>
+              <w:lang w:val="en-US" w:bidi="bn-BD"/>
+              <w14:ligatures w14:val="standardContextual"/>
+            </w:rPr>
+          </w:pPr>
+          <w:hyperlink w:anchor="_Toc185293581" w:history="1">
+            <w:r>
+              <w:rPr>
+                <w:rStyle w:val="Hyperlink"/>
+                <w:b/>
+                <w:bCs/>
+                <w:noProof/>
+              </w:rPr>
+              <w:t>4.1.2 Habit Tracking Functions</w:t>
+            </w:r>
+            <w:r>
+              <w:rPr>
+                <w:noProof/>
+                <w:webHidden/>
+              </w:rPr>
+              <w:tab/>
+            </w:r>
+            <w:r>
+              <w:rPr>
+                <w:noProof/>
+                <w:webHidden/>
+              </w:rPr>
+              <w:fldChar w:fldCharType="begin"/>
+            </w:r>
+            <w:r>
+              <w:rPr>
+                <w:noProof/>
+                <w:webHidden/>
+              </w:rPr>
+              <w:instrText xml:space="preserve"> PAGEREF _Toc185293581 \h </w:instrText>
+            </w:r>
+            <w:r>
+              <w:rPr>
+                <w:noProof/>
+                <w:webHidden/>
+              </w:rPr>
+            </w:r>
+            <w:r>
+              <w:rPr>
+                <w:noProof/>
+                <w:webHidden/>
+              </w:rPr>
+              <w:fldChar w:fldCharType="separate"/>
+            </w:r>
+            <w:r>
+              <w:rPr>
+                <w:noProof/>
+                <w:webHidden/>
+              </w:rPr>
+              <w:t>8</w:t>
+            </w:r>
+            <w:r>
+              <w:rPr>
+                <w:noProof/>
+                <w:webHidden/>
+              </w:rPr>
+              <w:fldChar w:fldCharType="end"/>
+            </w:r>
+          </w:hyperlink>
+        </w:p>
+        <w:p>
+          <w:pPr>
+            <w:pStyle w:val="TOC2"/>
+            <w:tabs>
+              <w:tab w:val="right" w:leader="dot" w:pos="9019"/>
+            </w:tabs>
+            <w:spacing w:line="480" w:lineRule="auto"/>
+            <w:rPr>
+              <w:rFonts w:asciiTheme="minorHAnsi" w:eastAsiaTheme="minorEastAsia" w:hAnsiTheme="minorHAnsi" w:cstheme="minorBidi"/>
+              <w:noProof/>
+              <w:kern w:val="2"/>
+              <w:szCs w:val="28"/>
+              <w:lang w:val="en-US" w:bidi="bn-BD"/>
+              <w14:ligatures w14:val="standardContextual"/>
+            </w:rPr>
+          </w:pPr>
+          <w:hyperlink w:anchor="_Toc185293582" w:history="1">
+            <w:r>
+              <w:rPr>
+                <w:rStyle w:val="Hyperlink"/>
+                <w:b/>
+                <w:bCs/>
+                <w:noProof/>
+              </w:rPr>
+              <w:t>4.2 Structural Requirements</w:t>
+            </w:r>
+            <w:r>
+              <w:rPr>
+                <w:noProof/>
+                <w:webHidden/>
+              </w:rPr>
+              <w:tab/>
+            </w:r>
+            <w:r>
+              <w:rPr>
+                <w:noProof/>
+                <w:webHidden/>
+              </w:rPr>
+              <w:fldChar w:fldCharType="begin"/>
+            </w:r>
+            <w:r>
+              <w:rPr>
+                <w:noProof/>
+                <w:webHidden/>
+              </w:rPr>
+              <w:instrText xml:space="preserve"> PAGEREF _Toc185293582 \h </w:instrText>
+            </w:r>
+            <w:r>
+              <w:rPr>
+                <w:noProof/>
+                <w:webHidden/>
+              </w:rPr>
+            </w:r>
+            <w:r>
+              <w:rPr>
+                <w:noProof/>
+                <w:webHidden/>
+              </w:rPr>
+              <w:fldChar w:fldCharType="separate"/>
+            </w:r>
+            <w:r>
+              <w:rPr>
+                <w:noProof/>
+                <w:webHidden/>
+              </w:rPr>
+              <w:t>8</w:t>
+            </w:r>
+            <w:r>
+              <w:rPr>
+                <w:noProof/>
+                <w:webHidden/>
+              </w:rPr>
+              <w:fldChar w:fldCharType="end"/>
+            </w:r>
+          </w:hyperlink>
+        </w:p>
+        <w:p>
+          <w:pPr>
+            <w:pStyle w:val="TOC3"/>
+            <w:tabs>
+              <w:tab w:val="right" w:leader="dot" w:pos="9019"/>
+            </w:tabs>
+            <w:spacing w:line="480" w:lineRule="auto"/>
+            <w:rPr>
+              <w:rFonts w:asciiTheme="minorHAnsi" w:eastAsiaTheme="minorEastAsia" w:hAnsiTheme="minorHAnsi" w:cstheme="minorBidi"/>
+              <w:noProof/>
+              <w:kern w:val="2"/>
+              <w:szCs w:val="28"/>
+              <w:lang w:val="en-US" w:bidi="bn-BD"/>
+              <w14:ligatures w14:val="standardContextual"/>
+            </w:rPr>
+          </w:pPr>
+          <w:hyperlink w:anchor="_Toc185293583" w:history="1">
+            <w:r>
+              <w:rPr>
+                <w:rStyle w:val="Hyperlink"/>
+                <w:b/>
+                <w:bCs/>
+                <w:noProof/>
+              </w:rPr>
+              <w:t>4.2.1 User Interface (UI)</w:t>
+            </w:r>
+            <w:r>
+              <w:rPr>
+                <w:noProof/>
+                <w:webHidden/>
+              </w:rPr>
+              <w:tab/>
+            </w:r>
+            <w:r>
+              <w:rPr>
+                <w:noProof/>
+                <w:webHidden/>
+              </w:rPr>
+              <w:fldChar w:fldCharType="begin"/>
+            </w:r>
+            <w:r>
+              <w:rPr>
+                <w:noProof/>
+                <w:webHidden/>
+              </w:rPr>
+              <w:instrText xml:space="preserve"> PAGEREF _Toc185293583 \h </w:instrText>
+            </w:r>
+            <w:r>
+              <w:rPr>
+                <w:noProof/>
+                <w:webHidden/>
+              </w:rPr>
+            </w:r>
+            <w:r>
+              <w:rPr>
+                <w:noProof/>
+                <w:webHidden/>
+              </w:rPr>
+              <w:fldChar w:fldCharType="separate"/>
+            </w:r>
+            <w:r>
+              <w:rPr>
+                <w:noProof/>
+                <w:webHidden/>
+              </w:rPr>
+              <w:t>8</w:t>
+            </w:r>
+            <w:r>
+              <w:rPr>
+                <w:noProof/>
+                <w:webHidden/>
+              </w:rPr>
+              <w:fldChar w:fldCharType="end"/>
+            </w:r>
+          </w:hyperlink>
+        </w:p>
+        <w:p>
+          <w:pPr>
+            <w:pStyle w:val="TOC3"/>
+            <w:tabs>
+              <w:tab w:val="right" w:leader="dot" w:pos="9019"/>
+            </w:tabs>
+            <w:spacing w:line="480" w:lineRule="auto"/>
+            <w:rPr>
+              <w:rFonts w:asciiTheme="minorHAnsi" w:eastAsiaTheme="minorEastAsia" w:hAnsiTheme="minorHAnsi" w:cstheme="minorBidi"/>
+              <w:noProof/>
+              <w:kern w:val="2"/>
+              <w:szCs w:val="28"/>
+              <w:lang w:val="en-US" w:bidi="bn-BD"/>
+              <w14:ligatures w14:val="standardContextual"/>
+            </w:rPr>
+          </w:pPr>
+          <w:hyperlink w:anchor="_Toc185293584" w:history="1">
+            <w:r>
+              <w:rPr>
+                <w:rStyle w:val="Hyperlink"/>
+                <w:b/>
+                <w:bCs/>
+                <w:noProof/>
+              </w:rPr>
+              <w:t>4.2.2 Notifications</w:t>
+            </w:r>
+            <w:r>
+              <w:rPr>
+                <w:noProof/>
+                <w:webHidden/>
+              </w:rPr>
+              <w:tab/>
+            </w:r>
+            <w:r>
+              <w:rPr>
+                <w:noProof/>
+                <w:webHidden/>
+              </w:rPr>
+              <w:fldChar w:fldCharType="begin"/>
+            </w:r>
+            <w:r>
+              <w:rPr>
+                <w:noProof/>
+                <w:webHidden/>
+              </w:rPr>
+              <w:instrText xml:space="preserve"> PAGEREF _Toc185293584 \h </w:instrText>
+            </w:r>
+            <w:r>
+              <w:rPr>
+                <w:noProof/>
+                <w:webHidden/>
+              </w:rPr>
+            </w:r>
+            <w:r>
+              <w:rPr>
+                <w:noProof/>
+                <w:webHidden/>
+              </w:rPr>
+              <w:fldChar w:fldCharType="separate"/>
+            </w:r>
+            <w:r>
+              <w:rPr>
+                <w:noProof/>
+                <w:webHidden/>
+              </w:rPr>
+              <w:t>9</w:t>
+            </w:r>
+            <w:r>
+              <w:rPr>
+                <w:noProof/>
+                <w:webHidden/>
+              </w:rPr>
+              <w:fldChar w:fldCharType="end"/>
+            </w:r>
+          </w:hyperlink>
+        </w:p>
+        <w:p>
+          <w:pPr>
+            <w:pStyle w:val="TOC3"/>
+            <w:tabs>
+              <w:tab w:val="right" w:leader="dot" w:pos="9019"/>
+            </w:tabs>
+            <w:spacing w:line="480" w:lineRule="auto"/>
+            <w:rPr>
+              <w:rFonts w:asciiTheme="minorHAnsi" w:eastAsiaTheme="minorEastAsia" w:hAnsiTheme="minorHAnsi" w:cstheme="minorBidi"/>
+              <w:noProof/>
+              <w:kern w:val="2"/>
+              <w:szCs w:val="28"/>
+              <w:lang w:val="en-US" w:bidi="bn-BD"/>
+              <w14:ligatures w14:val="standardContextual"/>
+            </w:rPr>
+          </w:pPr>
+          <w:hyperlink w:anchor="_Toc185293585" w:history="1">
+            <w:r>
+              <w:rPr>
+                <w:rStyle w:val="Hyperlink"/>
+                <w:b/>
+                <w:bCs/>
+                <w:noProof/>
+              </w:rPr>
+              <w:t>4.2.3 Database</w:t>
+            </w:r>
+            <w:r>
+              <w:rPr>
+                <w:noProof/>
+                <w:webHidden/>
+              </w:rPr>
+              <w:tab/>
+            </w:r>
+            <w:r>
+              <w:rPr>
+                <w:noProof/>
+                <w:webHidden/>
+              </w:rPr>
+              <w:fldChar w:fldCharType="begin"/>
+            </w:r>
+            <w:r>
+              <w:rPr>
+                <w:noProof/>
+                <w:webHidden/>
+              </w:rPr>
+              <w:instrText xml:space="preserve"> PAGEREF _Toc185293585 \h </w:instrText>
+            </w:r>
+            <w:r>
+              <w:rPr>
+                <w:noProof/>
+                <w:webHidden/>
+              </w:rPr>
+            </w:r>
+            <w:r>
+              <w:rPr>
+                <w:noProof/>
+                <w:webHidden/>
+              </w:rPr>
+              <w:fldChar w:fldCharType="separate"/>
+            </w:r>
+            <w:r>
+              <w:rPr>
+                <w:noProof/>
+                <w:webHidden/>
+              </w:rPr>
+              <w:t>9</w:t>
+            </w:r>
+            <w:r>
+              <w:rPr>
+                <w:noProof/>
+                <w:webHidden/>
+              </w:rPr>
+              <w:fldChar w:fldCharType="end"/>
+            </w:r>
+          </w:hyperlink>
+        </w:p>
+        <w:p>
+          <w:pPr>
+            <w:pStyle w:val="TOC2"/>
+            <w:tabs>
+              <w:tab w:val="right" w:leader="dot" w:pos="9019"/>
+            </w:tabs>
+            <w:spacing w:line="480" w:lineRule="auto"/>
+            <w:rPr>
+              <w:rFonts w:asciiTheme="minorHAnsi" w:eastAsiaTheme="minorEastAsia" w:hAnsiTheme="minorHAnsi" w:cstheme="minorBidi"/>
+              <w:noProof/>
+              <w:kern w:val="2"/>
+              <w:szCs w:val="28"/>
+              <w:lang w:val="en-US" w:bidi="bn-BD"/>
+              <w14:ligatures w14:val="standardContextual"/>
+            </w:rPr>
+          </w:pPr>
+          <w:hyperlink w:anchor="_Toc185293586" w:history="1">
+            <w:r>
+              <w:rPr>
+                <w:rStyle w:val="Hyperlink"/>
+                <w:b/>
+                <w:bCs/>
+                <w:noProof/>
+              </w:rPr>
+              <w:t>4.3 Performance Requirements</w:t>
+            </w:r>
+            <w:r>
+              <w:rPr>
+                <w:noProof/>
+                <w:webHidden/>
+              </w:rPr>
+              <w:tab/>
+            </w:r>
+            <w:r>
+              <w:rPr>
+                <w:noProof/>
+                <w:webHidden/>
+              </w:rPr>
+              <w:fldChar w:fldCharType="begin"/>
+            </w:r>
+            <w:r>
+              <w:rPr>
+                <w:noProof/>
+                <w:webHidden/>
+              </w:rPr>
+              <w:instrText xml:space="preserve"> PAGEREF _Toc185293586 \h </w:instrText>
+            </w:r>
+            <w:r>
+              <w:rPr>
+                <w:noProof/>
+                <w:webHidden/>
+              </w:rPr>
+            </w:r>
+            <w:r>
+              <w:rPr>
+                <w:noProof/>
+                <w:webHidden/>
+              </w:rPr>
+              <w:fldChar w:fldCharType="separate"/>
+            </w:r>
+            <w:r>
+              <w:rPr>
+                <w:noProof/>
+                <w:webHidden/>
+              </w:rPr>
+              <w:t>9</w:t>
+            </w:r>
+            <w:r>
+              <w:rPr>
+                <w:noProof/>
+                <w:webHidden/>
+              </w:rPr>
+              <w:fldChar w:fldCharType="end"/>
+            </w:r>
+          </w:hyperlink>
+        </w:p>
+        <w:p>
+          <w:pPr>
+            <w:pStyle w:val="TOC2"/>
+            <w:tabs>
+              <w:tab w:val="right" w:leader="dot" w:pos="9019"/>
+            </w:tabs>
+            <w:spacing w:line="480" w:lineRule="auto"/>
+            <w:rPr>
+              <w:rFonts w:asciiTheme="minorHAnsi" w:eastAsiaTheme="minorEastAsia" w:hAnsiTheme="minorHAnsi" w:cstheme="minorBidi"/>
+              <w:noProof/>
+              <w:kern w:val="2"/>
+              <w:szCs w:val="28"/>
+              <w:lang w:val="en-US" w:bidi="bn-BD"/>
+              <w14:ligatures w14:val="standardContextual"/>
+            </w:rPr>
+          </w:pPr>
+          <w:hyperlink w:anchor="_Toc185293587" w:history="1">
+            <w:r>
+              <w:rPr>
+                <w:rStyle w:val="Hyperlink"/>
+                <w:b/>
+                <w:bCs/>
+                <w:noProof/>
+              </w:rPr>
+              <w:t>4.4 Software Requirements</w:t>
+            </w:r>
+            <w:r>
+              <w:rPr>
+                <w:noProof/>
+                <w:webHidden/>
+              </w:rPr>
+              <w:tab/>
+            </w:r>
+            <w:r>
+              <w:rPr>
+                <w:noProof/>
+                <w:webHidden/>
+              </w:rPr>
+              <w:fldChar w:fldCharType="begin"/>
+            </w:r>
+            <w:r>
+              <w:rPr>
+                <w:noProof/>
+                <w:webHidden/>
+              </w:rPr>
+              <w:instrText xml:space="preserve"> PAGEREF _Toc185293587 \h </w:instrText>
+            </w:r>
+            <w:r>
+              <w:rPr>
+                <w:noProof/>
+                <w:webHidden/>
+              </w:rPr>
+            </w:r>
+            <w:r>
+              <w:rPr>
+                <w:noProof/>
+                <w:webHidden/>
+              </w:rPr>
+              <w:fldChar w:fldCharType="separate"/>
+            </w:r>
+            <w:r>
+              <w:rPr>
+                <w:noProof/>
+                <w:webHidden/>
+              </w:rPr>
+              <w:t>10</w:t>
+            </w:r>
+            <w:r>
+              <w:rPr>
+                <w:noProof/>
+                <w:webHidden/>
+              </w:rPr>
+              <w:fldChar w:fldCharType="end"/>
+            </w:r>
+          </w:hyperlink>
+        </w:p>
+        <w:p>
+          <w:pPr>
+            <w:pStyle w:val="TOC2"/>
+            <w:tabs>
+              <w:tab w:val="right" w:leader="dot" w:pos="9019"/>
+            </w:tabs>
+            <w:spacing w:line="480" w:lineRule="auto"/>
+            <w:rPr>
+              <w:rFonts w:asciiTheme="minorHAnsi" w:eastAsiaTheme="minorEastAsia" w:hAnsiTheme="minorHAnsi" w:cstheme="minorBidi"/>
+              <w:noProof/>
+              <w:kern w:val="2"/>
+              <w:szCs w:val="28"/>
+              <w:lang w:val="en-US" w:bidi="bn-BD"/>
+              <w14:ligatures w14:val="standardContextual"/>
+            </w:rPr>
+          </w:pPr>
+          <w:hyperlink w:anchor="_Toc185293588" w:history="1">
+            <w:r>
+              <w:rPr>
+                <w:rStyle w:val="Hyperlink"/>
+                <w:b/>
+                <w:bCs/>
+                <w:noProof/>
+              </w:rPr>
+              <w:t>4.5 Hardware Requirements</w:t>
+            </w:r>
+            <w:r>
+              <w:rPr>
+                <w:noProof/>
+                <w:webHidden/>
+              </w:rPr>
+              <w:tab/>
+            </w:r>
+            <w:r>
+              <w:rPr>
+                <w:noProof/>
+                <w:webHidden/>
+              </w:rPr>
+              <w:fldChar w:fldCharType="begin"/>
+            </w:r>
+            <w:r>
+              <w:rPr>
+                <w:noProof/>
+                <w:webHidden/>
+              </w:rPr>
+              <w:instrText xml:space="preserve"> PAGEREF _Toc185293588 \h </w:instrText>
+            </w:r>
+            <w:r>
+              <w:rPr>
+                <w:noProof/>
+                <w:webHidden/>
+              </w:rPr>
+            </w:r>
+            <w:r>
+              <w:rPr>
+                <w:noProof/>
+                <w:webHidden/>
+              </w:rPr>
+              <w:fldChar w:fldCharType="separate"/>
+            </w:r>
+            <w:r>
+              <w:rPr>
+                <w:noProof/>
+                <w:webHidden/>
+              </w:rPr>
+              <w:t>10</w:t>
+            </w:r>
+            <w:r>
+              <w:rPr>
+                <w:noProof/>
+                <w:webHidden/>
+              </w:rPr>
+              <w:fldChar w:fldCharType="end"/>
+            </w:r>
+          </w:hyperlink>
+        </w:p>
+        <w:p>
+          <w:pPr>
+            <w:spacing w:line="480" w:lineRule="auto"/>
+          </w:pPr>
+          <w:r>
+            <w:rPr>
+              <w:b/>
+              <w:bCs/>
+              <w:noProof/>
+            </w:rPr>
+            <w:fldChar w:fldCharType="end"/>
+          </w:r>
+        </w:p>
+      </w:sdtContent>
+    </w:sdt>
     <w:p>
       <w:pPr>
         <w:pStyle w:val="Heading3"/>
@@ -21,17 +1505,32 @@
           <w:szCs w:val="30"/>
         </w:rPr>
       </w:pPr>
-      <w:bookmarkStart w:id="0" w:name="_8whc0gamfs1v" w:colFirst="0" w:colLast="0"/>
-      <w:bookmarkEnd w:id="0"/>
-      <w:r>
+      <w:bookmarkStart w:id="0" w:name="_Toc185293570"/>
+    </w:p>
+    <w:p>
+      <w:pPr>
+        <w:pStyle w:val="Heading3"/>
+        <w:keepNext w:val="0"/>
+        <w:keepLines w:val="0"/>
+        <w:spacing w:before="280" w:line="360" w:lineRule="auto"/>
         <w:rPr>
           <w:b/>
           <w:color w:val="000000"/>
           <w:sz w:val="30"/>
           <w:szCs w:val="30"/>
         </w:rPr>
+      </w:pPr>
+      <w:r>
+        <w:rPr>
+          <w:b/>
+          <w:color w:val="000000"/>
+          <w:sz w:val="30"/>
+          <w:szCs w:val="30"/>
+        </w:rPr>
+        <w:lastRenderedPageBreak/>
         <w:t>1. INTRODUCTION</w:t>
       </w:r>
+      <w:bookmarkEnd w:id="0"/>
     </w:p>
     <w:p>
       <w:pPr>
@@ -117,6 +1616,7 @@
         </w:rPr>
       </w:pPr>
       <w:bookmarkStart w:id="1" w:name="_tazq51teno74" w:colFirst="0" w:colLast="0"/>
+      <w:bookmarkStart w:id="2" w:name="_Toc185293571"/>
       <w:bookmarkEnd w:id="1"/>
       <w:r>
         <w:rPr>
@@ -125,6 +1625,7 @@
         </w:rPr>
         <w:t>1.2 System Scope</w:t>
       </w:r>
+      <w:bookmarkEnd w:id="2"/>
     </w:p>
     <w:p>
       <w:pPr>
@@ -298,30 +1799,32 @@
           <w:color w:val="000000"/>
         </w:rPr>
       </w:pPr>
-      <w:bookmarkStart w:id="2" w:name="_w7ydp2ldrlhi" w:colFirst="0" w:colLast="0"/>
-      <w:bookmarkEnd w:id="2"/>
+      <w:bookmarkStart w:id="3" w:name="_w7ydp2ldrlhi" w:colFirst="0" w:colLast="0"/>
+      <w:bookmarkStart w:id="4" w:name="_Toc185293572"/>
+      <w:bookmarkEnd w:id="3"/>
       <w:r>
         <w:rPr>
           <w:b/>
           <w:color w:val="000000"/>
         </w:rPr>
+        <w:t>1.3 Goals of the Team</w:t>
+      </w:r>
+      <w:bookmarkEnd w:id="4"/>
+    </w:p>
+    <w:p>
+      <w:pPr>
+        <w:spacing w:before="240" w:after="240" w:line="360" w:lineRule="auto"/>
+        <w:rPr>
+          <w:sz w:val="24"/>
+          <w:szCs w:val="24"/>
+        </w:rPr>
+      </w:pPr>
+      <w:r>
+        <w:rPr>
+          <w:sz w:val="24"/>
+          <w:szCs w:val="24"/>
+        </w:rPr>
         <w:lastRenderedPageBreak/>
-        <w:t>1.3 Goals of the Team</w:t>
-      </w:r>
-    </w:p>
-    <w:p>
-      <w:pPr>
-        <w:spacing w:before="240" w:after="240" w:line="360" w:lineRule="auto"/>
-        <w:rPr>
-          <w:sz w:val="24"/>
-          <w:szCs w:val="24"/>
-        </w:rPr>
-      </w:pPr>
-      <w:r>
-        <w:rPr>
-          <w:sz w:val="24"/>
-          <w:szCs w:val="24"/>
-        </w:rPr>
         <w:t>Our goals are:</w:t>
       </w:r>
     </w:p>
@@ -445,8 +1948,9 @@
           <w:color w:val="000000"/>
         </w:rPr>
       </w:pPr>
-      <w:bookmarkStart w:id="3" w:name="_2kauwqhtxqhd" w:colFirst="0" w:colLast="0"/>
-      <w:bookmarkEnd w:id="3"/>
+      <w:bookmarkStart w:id="5" w:name="_2kauwqhtxqhd" w:colFirst="0" w:colLast="0"/>
+      <w:bookmarkStart w:id="6" w:name="_Toc185293573"/>
+      <w:bookmarkEnd w:id="5"/>
       <w:r>
         <w:rPr>
           <w:b/>
@@ -454,6 +1958,7 @@
         </w:rPr>
         <w:t>1.4 Process Model</w:t>
       </w:r>
+      <w:bookmarkEnd w:id="6"/>
     </w:p>
     <w:p>
       <w:pPr>
@@ -500,78 +2005,6 @@
         </w:rPr>
         <w:t xml:space="preserve"> model. Scrum is an iterative approach where the project is divided into small, manageable parts called sprints. Each sprint focuses on delivering a specific feature, with regular feedback to improve the product.</w:t>
       </w:r>
-    </w:p>
-    <w:p>
-      <w:pPr>
-        <w:spacing w:before="240" w:after="240" w:line="480" w:lineRule="auto"/>
-        <w:rPr>
-          <w:sz w:val="24"/>
-          <w:szCs w:val="24"/>
-        </w:rPr>
-      </w:pPr>
-    </w:p>
-    <w:p>
-      <w:pPr>
-        <w:spacing w:before="240" w:after="240" w:line="480" w:lineRule="auto"/>
-        <w:rPr>
-          <w:sz w:val="24"/>
-          <w:szCs w:val="24"/>
-        </w:rPr>
-      </w:pPr>
-    </w:p>
-    <w:p>
-      <w:pPr>
-        <w:spacing w:before="240" w:after="240" w:line="480" w:lineRule="auto"/>
-        <w:rPr>
-          <w:sz w:val="24"/>
-          <w:szCs w:val="24"/>
-        </w:rPr>
-      </w:pPr>
-    </w:p>
-    <w:p>
-      <w:pPr>
-        <w:spacing w:before="240" w:after="240" w:line="480" w:lineRule="auto"/>
-        <w:rPr>
-          <w:sz w:val="24"/>
-          <w:szCs w:val="24"/>
-        </w:rPr>
-      </w:pPr>
-    </w:p>
-    <w:p>
-      <w:pPr>
-        <w:spacing w:before="240" w:after="240" w:line="480" w:lineRule="auto"/>
-        <w:rPr>
-          <w:sz w:val="24"/>
-          <w:szCs w:val="24"/>
-        </w:rPr>
-      </w:pPr>
-    </w:p>
-    <w:p>
-      <w:pPr>
-        <w:spacing w:before="240" w:after="240" w:line="480" w:lineRule="auto"/>
-        <w:rPr>
-          <w:sz w:val="24"/>
-          <w:szCs w:val="24"/>
-        </w:rPr>
-      </w:pPr>
-    </w:p>
-    <w:p>
-      <w:pPr>
-        <w:spacing w:before="240" w:after="240" w:line="480" w:lineRule="auto"/>
-        <w:rPr>
-          <w:sz w:val="24"/>
-          <w:szCs w:val="24"/>
-        </w:rPr>
-      </w:pPr>
-    </w:p>
-    <w:p>
-      <w:pPr>
-        <w:spacing w:before="240" w:after="240" w:line="480" w:lineRule="auto"/>
-        <w:rPr>
-          <w:sz w:val="24"/>
-          <w:szCs w:val="24"/>
-        </w:rPr>
-      </w:pPr>
     </w:p>
     <w:p>
       <w:pPr>
@@ -582,13 +2015,22 @@
           <w:szCs w:val="30"/>
         </w:rPr>
       </w:pPr>
-      <w:r>
+    </w:p>
+    <w:p>
+      <w:pPr>
+        <w:spacing w:before="240" w:after="240" w:line="480" w:lineRule="auto"/>
         <w:rPr>
           <w:b/>
           <w:sz w:val="30"/>
           <w:szCs w:val="30"/>
         </w:rPr>
-        <w:lastRenderedPageBreak/>
+      </w:pPr>
+      <w:r>
+        <w:rPr>
+          <w:b/>
+          <w:sz w:val="30"/>
+          <w:szCs w:val="30"/>
+        </w:rPr>
         <w:t>2. RESEARCH</w:t>
       </w:r>
     </w:p>
@@ -654,6 +2096,7 @@
           <w:sz w:val="24"/>
           <w:szCs w:val="24"/>
         </w:rPr>
+        <w:lastRenderedPageBreak/>
         <w:t xml:space="preserve">In this project, we will review existing habit tracker applications, </w:t>
       </w:r>
       <w:proofErr w:type="spellStart"/>
@@ -684,8 +2127,9 @@
           <w:color w:val="000000"/>
         </w:rPr>
       </w:pPr>
-      <w:bookmarkStart w:id="4" w:name="_jzuu6vzdpy1u" w:colFirst="0" w:colLast="0"/>
-      <w:bookmarkEnd w:id="4"/>
+      <w:bookmarkStart w:id="7" w:name="_jzuu6vzdpy1u" w:colFirst="0" w:colLast="0"/>
+      <w:bookmarkStart w:id="8" w:name="_Toc185293574"/>
+      <w:bookmarkEnd w:id="7"/>
       <w:r>
         <w:rPr>
           <w:b/>
@@ -693,6 +2137,7 @@
         </w:rPr>
         <w:t>2.2 Literature Survey and Technical Research</w:t>
       </w:r>
+      <w:bookmarkEnd w:id="8"/>
     </w:p>
     <w:p>
       <w:pPr>
@@ -723,8 +2168,8 @@
           <w:szCs w:val="26"/>
         </w:rPr>
       </w:pPr>
-      <w:bookmarkStart w:id="5" w:name="_taw1cs2ile92" w:colFirst="0" w:colLast="0"/>
-      <w:bookmarkEnd w:id="5"/>
+      <w:bookmarkStart w:id="9" w:name="_taw1cs2ile92" w:colFirst="0" w:colLast="0"/>
+      <w:bookmarkEnd w:id="9"/>
       <w:r>
         <w:rPr>
           <w:b/>
@@ -748,15 +2193,7 @@
           <w:sz w:val="24"/>
           <w:szCs w:val="24"/>
         </w:rPr>
-        <w:t xml:space="preserve">Research shows that tracking habits can help people stay motivated and build good routines. Techniques like setting small goals, gamification (turning tasks into games), and habit stacking (combining habits together) are common strategies used in </w:t>
-      </w:r>
-      <w:r>
-        <w:rPr>
-          <w:sz w:val="24"/>
-          <w:szCs w:val="24"/>
-        </w:rPr>
-        <w:lastRenderedPageBreak/>
-        <w:t>successful habit trackers. We plan to include similar features to keep users engaged and help them stick to their goals.</w:t>
+        <w:t>Research shows that tracking habits can help people stay motivated and build good routines. Techniques like setting small goals, gamification (turning tasks into games), and habit stacking (combining habits together) are common strategies used in successful habit trackers. We plan to include similar features to keep users engaged and help them stick to their goals.</w:t>
       </w:r>
     </w:p>
     <w:p>
@@ -772,8 +2209,8 @@
           <w:szCs w:val="26"/>
         </w:rPr>
       </w:pPr>
-      <w:bookmarkStart w:id="6" w:name="_yuzza2rs6irf" w:colFirst="0" w:colLast="0"/>
-      <w:bookmarkEnd w:id="6"/>
+      <w:bookmarkStart w:id="10" w:name="_yuzza2rs6irf" w:colFirst="0" w:colLast="0"/>
+      <w:bookmarkEnd w:id="10"/>
       <w:r>
         <w:rPr>
           <w:b/>
@@ -985,71 +2422,23 @@
           <w:sz w:val="24"/>
           <w:szCs w:val="24"/>
         </w:rPr>
-        <w:t>This research helps us understand how to build a reliable habit tracker, ensuring the app is secure, fast, and easy to use. We aim to create a product that is simple for users while also being technically strong behind the scenes.</w:t>
-      </w:r>
-    </w:p>
-    <w:p>
-      <w:pPr>
-        <w:spacing w:before="240" w:after="240" w:line="480" w:lineRule="auto"/>
-        <w:rPr>
-          <w:sz w:val="24"/>
-          <w:szCs w:val="24"/>
-        </w:rPr>
-      </w:pPr>
-    </w:p>
-    <w:p>
-      <w:pPr>
-        <w:spacing w:before="240" w:after="240" w:line="480" w:lineRule="auto"/>
-        <w:rPr>
-          <w:sz w:val="24"/>
-          <w:szCs w:val="24"/>
-        </w:rPr>
-      </w:pPr>
-    </w:p>
-    <w:p>
-      <w:pPr>
-        <w:spacing w:before="240" w:after="240" w:line="480" w:lineRule="auto"/>
-        <w:rPr>
-          <w:sz w:val="24"/>
-          <w:szCs w:val="24"/>
-        </w:rPr>
-      </w:pPr>
-    </w:p>
-    <w:p>
-      <w:pPr>
-        <w:spacing w:before="240" w:after="240" w:line="480" w:lineRule="auto"/>
-        <w:rPr>
-          <w:sz w:val="24"/>
-          <w:szCs w:val="24"/>
-        </w:rPr>
-      </w:pPr>
-    </w:p>
-    <w:p>
-      <w:pPr>
-        <w:spacing w:before="240" w:after="240" w:line="480" w:lineRule="auto"/>
-        <w:rPr>
-          <w:sz w:val="24"/>
-          <w:szCs w:val="24"/>
-        </w:rPr>
-      </w:pPr>
-    </w:p>
-    <w:p>
-      <w:pPr>
-        <w:spacing w:before="240" w:after="240" w:line="480" w:lineRule="auto"/>
-        <w:rPr>
-          <w:sz w:val="24"/>
-          <w:szCs w:val="24"/>
-        </w:rPr>
-      </w:pPr>
-    </w:p>
-    <w:p>
-      <w:pPr>
-        <w:spacing w:before="240" w:after="240" w:line="480" w:lineRule="auto"/>
-        <w:rPr>
-          <w:sz w:val="24"/>
-          <w:szCs w:val="24"/>
-        </w:rPr>
-      </w:pPr>
+        <w:lastRenderedPageBreak/>
+        <w:t xml:space="preserve">This research helps us understand how to build a reliable habit tracker, ensuring the </w:t>
+      </w:r>
+      <w:r>
+        <w:rPr>
+          <w:sz w:val="24"/>
+          <w:szCs w:val="24"/>
+        </w:rPr>
+        <w:t>website</w:t>
+      </w:r>
+      <w:r>
+        <w:rPr>
+          <w:sz w:val="24"/>
+          <w:szCs w:val="24"/>
+        </w:rPr>
+        <w:t xml:space="preserve"> is secure, fast, and easy to use. We aim to create a product that is simple for users while also being technically strong behind the scenes.</w:t>
+      </w:r>
     </w:p>
     <w:p>
       <w:pPr>
@@ -1073,8 +2462,9 @@
           <w:szCs w:val="30"/>
         </w:rPr>
       </w:pPr>
-      <w:bookmarkStart w:id="7" w:name="_q5t32h7kxsv5" w:colFirst="0" w:colLast="0"/>
-      <w:bookmarkEnd w:id="7"/>
+      <w:bookmarkStart w:id="11" w:name="_q5t32h7kxsv5" w:colFirst="0" w:colLast="0"/>
+      <w:bookmarkStart w:id="12" w:name="_Toc185293575"/>
+      <w:bookmarkEnd w:id="11"/>
       <w:r>
         <w:rPr>
           <w:b/>
@@ -1094,6 +2484,7 @@
         </w:rPr>
         <w:t>DESCRIPTION</w:t>
       </w:r>
+      <w:bookmarkEnd w:id="12"/>
       <w:proofErr w:type="gramEnd"/>
       <w:r>
         <w:rPr>
@@ -1116,8 +2507,9 @@
           <w:color w:val="000000"/>
         </w:rPr>
       </w:pPr>
-      <w:bookmarkStart w:id="8" w:name="_43206nifs64i" w:colFirst="0" w:colLast="0"/>
-      <w:bookmarkEnd w:id="8"/>
+      <w:bookmarkStart w:id="13" w:name="_43206nifs64i" w:colFirst="0" w:colLast="0"/>
+      <w:bookmarkStart w:id="14" w:name="_Toc185293576"/>
+      <w:bookmarkEnd w:id="13"/>
       <w:r>
         <w:rPr>
           <w:b/>
@@ -1125,6 +2517,7 @@
         </w:rPr>
         <w:t>3.1 Features of Habit Tracker Website</w:t>
       </w:r>
+      <w:bookmarkEnd w:id="14"/>
     </w:p>
     <w:p>
       <w:pPr>
@@ -1170,8 +2563,8 @@
           <w:szCs w:val="26"/>
         </w:rPr>
       </w:pPr>
-      <w:bookmarkStart w:id="9" w:name="_dg1i8p1msodb" w:colFirst="0" w:colLast="0"/>
-      <w:bookmarkEnd w:id="9"/>
+      <w:bookmarkStart w:id="15" w:name="_dg1i8p1msodb" w:colFirst="0" w:colLast="0"/>
+      <w:bookmarkEnd w:id="15"/>
       <w:r>
         <w:rPr>
           <w:b/>
@@ -1275,8 +2668,8 @@
           <w:szCs w:val="26"/>
         </w:rPr>
       </w:pPr>
-      <w:bookmarkStart w:id="10" w:name="_wb17oyac3n1q" w:colFirst="0" w:colLast="0"/>
-      <w:bookmarkEnd w:id="10"/>
+      <w:bookmarkStart w:id="16" w:name="_wb17oyac3n1q" w:colFirst="0" w:colLast="0"/>
+      <w:bookmarkEnd w:id="16"/>
       <w:r>
         <w:rPr>
           <w:b/>
@@ -1393,8 +2786,8 @@
           <w:szCs w:val="26"/>
         </w:rPr>
       </w:pPr>
-      <w:bookmarkStart w:id="11" w:name="_va3to5fkgyl9" w:colFirst="0" w:colLast="0"/>
-      <w:bookmarkEnd w:id="11"/>
+      <w:bookmarkStart w:id="17" w:name="_va3to5fkgyl9" w:colFirst="0" w:colLast="0"/>
+      <w:bookmarkEnd w:id="17"/>
       <w:r>
         <w:rPr>
           <w:b/>
@@ -1402,6 +2795,7 @@
           <w:sz w:val="26"/>
           <w:szCs w:val="26"/>
         </w:rPr>
+        <w:lastRenderedPageBreak/>
         <w:t>3.1.3 Social Features</w:t>
       </w:r>
     </w:p>
@@ -1422,7 +2816,6 @@
           <w:sz w:val="24"/>
           <w:szCs w:val="24"/>
         </w:rPr>
-        <w:lastRenderedPageBreak/>
         <w:t>Users can share their progress with friends or on social media.</w:t>
       </w:r>
     </w:p>
@@ -1469,8 +2862,8 @@
           <w:szCs w:val="26"/>
         </w:rPr>
       </w:pPr>
-      <w:bookmarkStart w:id="12" w:name="_ap1wenjj6an1" w:colFirst="0" w:colLast="0"/>
-      <w:bookmarkEnd w:id="12"/>
+      <w:bookmarkStart w:id="18" w:name="_ap1wenjj6an1" w:colFirst="0" w:colLast="0"/>
+      <w:bookmarkEnd w:id="18"/>
       <w:r>
         <w:rPr>
           <w:b/>
@@ -1554,8 +2947,8 @@
           <w:szCs w:val="26"/>
         </w:rPr>
       </w:pPr>
-      <w:bookmarkStart w:id="13" w:name="_8amqscinjhq8" w:colFirst="0" w:colLast="0"/>
-      <w:bookmarkEnd w:id="13"/>
+      <w:bookmarkStart w:id="19" w:name="_8amqscinjhq8" w:colFirst="0" w:colLast="0"/>
+      <w:bookmarkEnd w:id="19"/>
       <w:r>
         <w:rPr>
           <w:b/>
@@ -1639,8 +3032,8 @@
           <w:szCs w:val="26"/>
         </w:rPr>
       </w:pPr>
-      <w:bookmarkStart w:id="14" w:name="_rjvbqvrptlpw" w:colFirst="0" w:colLast="0"/>
-      <w:bookmarkEnd w:id="14"/>
+      <w:bookmarkStart w:id="20" w:name="_rjvbqvrptlpw" w:colFirst="0" w:colLast="0"/>
+      <w:bookmarkEnd w:id="20"/>
       <w:r>
         <w:rPr>
           <w:b/>
@@ -1724,8 +3117,9 @@
           <w:szCs w:val="26"/>
         </w:rPr>
       </w:pPr>
-      <w:bookmarkStart w:id="15" w:name="_1cos5k9k025t" w:colFirst="0" w:colLast="0"/>
-      <w:bookmarkEnd w:id="15"/>
+      <w:bookmarkStart w:id="21" w:name="_1cos5k9k025t" w:colFirst="0" w:colLast="0"/>
+      <w:bookmarkStart w:id="22" w:name="_Toc185293577"/>
+      <w:bookmarkEnd w:id="21"/>
       <w:r>
         <w:rPr>
           <w:b/>
@@ -1733,8 +3127,10 @@
           <w:sz w:val="26"/>
           <w:szCs w:val="26"/>
         </w:rPr>
+        <w:lastRenderedPageBreak/>
         <w:t>3.2 Environment</w:t>
       </w:r>
+      <w:bookmarkEnd w:id="22"/>
     </w:p>
     <w:p>
       <w:pPr>
@@ -1753,7 +3149,6 @@
           <w:sz w:val="24"/>
           <w:szCs w:val="24"/>
         </w:rPr>
-        <w:lastRenderedPageBreak/>
         <w:t>The website will be designed to work on desktop and mobile devices.</w:t>
       </w:r>
     </w:p>
@@ -1807,44 +3202,26 @@
     </w:p>
     <w:p>
       <w:pPr>
-        <w:rPr>
-          <w:sz w:val="24"/>
-          <w:szCs w:val="24"/>
-        </w:rPr>
-      </w:pPr>
-    </w:p>
-    <w:p>
-      <w:pPr>
-        <w:rPr>
-          <w:sz w:val="24"/>
-          <w:szCs w:val="24"/>
-        </w:rPr>
-      </w:pPr>
-    </w:p>
-    <w:p>
-      <w:pPr>
-        <w:rPr>
-          <w:sz w:val="24"/>
-          <w:szCs w:val="24"/>
-        </w:rPr>
-      </w:pPr>
-    </w:p>
-    <w:p>
-      <w:pPr>
         <w:pStyle w:val="Heading1"/>
         <w:spacing w:line="480" w:lineRule="auto"/>
         <w:rPr>
           <w:b/>
           <w:bCs/>
-        </w:rPr>
-      </w:pPr>
+          <w:sz w:val="32"/>
+          <w:szCs w:val="32"/>
+        </w:rPr>
+      </w:pPr>
+      <w:bookmarkStart w:id="23" w:name="_Toc185293578"/>
       <w:r>
         <w:rPr>
           <w:b/>
           <w:bCs/>
+          <w:sz w:val="32"/>
+          <w:szCs w:val="32"/>
         </w:rPr>
         <w:t>4. REQUIREMENTS</w:t>
       </w:r>
+      <w:bookmarkEnd w:id="23"/>
     </w:p>
     <w:p>
       <w:pPr>
@@ -1853,15 +3230,21 @@
         <w:rPr>
           <w:b/>
           <w:bCs/>
-        </w:rPr>
-      </w:pPr>
+          <w:sz w:val="28"/>
+          <w:szCs w:val="28"/>
+        </w:rPr>
+      </w:pPr>
+      <w:bookmarkStart w:id="24" w:name="_Toc185293579"/>
       <w:r>
         <w:rPr>
           <w:b/>
           <w:bCs/>
+          <w:sz w:val="28"/>
+          <w:szCs w:val="28"/>
         </w:rPr>
         <w:t>4.1 Functional Requirements</w:t>
       </w:r>
+      <w:bookmarkEnd w:id="24"/>
     </w:p>
     <w:p>
       <w:pPr>
@@ -1870,15 +3253,21 @@
         <w:rPr>
           <w:b/>
           <w:bCs/>
-        </w:rPr>
-      </w:pPr>
+          <w:sz w:val="26"/>
+          <w:szCs w:val="26"/>
+        </w:rPr>
+      </w:pPr>
+      <w:bookmarkStart w:id="25" w:name="_Toc185293580"/>
       <w:r>
         <w:rPr>
           <w:b/>
           <w:bCs/>
+          <w:sz w:val="26"/>
+          <w:szCs w:val="26"/>
         </w:rPr>
         <w:t>4.1.1 Menu Requirements</w:t>
       </w:r>
+      <w:bookmarkEnd w:id="25"/>
     </w:p>
     <w:p>
       <w:pPr>
@@ -1897,7 +3286,21 @@
           <w:sz w:val="24"/>
           <w:szCs w:val="24"/>
         </w:rPr>
-        <w:t>The app should allow users to create, delete, and edit habits.</w:t>
+        <w:t xml:space="preserve">The </w:t>
+      </w:r>
+      <w:r>
+        <w:rPr>
+          <w:sz w:val="24"/>
+          <w:szCs w:val="24"/>
+        </w:rPr>
+        <w:t>website</w:t>
+      </w:r>
+      <w:r>
+        <w:rPr>
+          <w:sz w:val="24"/>
+          <w:szCs w:val="24"/>
+        </w:rPr>
+        <w:t xml:space="preserve"> should allow users to create, delete, and edit habits.</w:t>
       </w:r>
     </w:p>
     <w:p>
@@ -1947,15 +3350,21 @@
         <w:rPr>
           <w:b/>
           <w:bCs/>
-        </w:rPr>
-      </w:pPr>
+          <w:sz w:val="26"/>
+          <w:szCs w:val="26"/>
+        </w:rPr>
+      </w:pPr>
+      <w:bookmarkStart w:id="26" w:name="_Toc185293581"/>
       <w:r>
         <w:rPr>
           <w:b/>
           <w:bCs/>
+          <w:sz w:val="26"/>
+          <w:szCs w:val="26"/>
         </w:rPr>
         <w:t>4.1.2 Habit Tracking Functions</w:t>
       </w:r>
+      <w:bookmarkEnd w:id="26"/>
     </w:p>
     <w:p>
       <w:pPr>
@@ -1974,7 +3383,21 @@
           <w:sz w:val="24"/>
           <w:szCs w:val="24"/>
         </w:rPr>
-        <w:t>The app should track each habit's progress and mark them as completed or missed.</w:t>
+        <w:t xml:space="preserve">The </w:t>
+      </w:r>
+      <w:r>
+        <w:rPr>
+          <w:sz w:val="24"/>
+          <w:szCs w:val="24"/>
+        </w:rPr>
+        <w:t>website</w:t>
+      </w:r>
+      <w:r>
+        <w:rPr>
+          <w:sz w:val="24"/>
+          <w:szCs w:val="24"/>
+        </w:rPr>
+        <w:t xml:space="preserve"> should track each habit's progress and mark them as completed or missed.</w:t>
       </w:r>
     </w:p>
     <w:p>
@@ -2030,9 +3453,8 @@
           <w:sz w:val="24"/>
           <w:szCs w:val="24"/>
         </w:rPr>
-        <w:lastRenderedPageBreak/>
         <w:pict w14:anchorId="126F6E4B">
-          <v:rect id="_x0000_i1049" style="width:0;height:1.5pt" o:hralign="center" o:hrstd="t" o:hr="t" fillcolor="#a0a0a0" stroked="f"/>
+          <v:rect id="_x0000_i1254" style="width:0;height:1.5pt" o:hralign="center" o:hrstd="t" o:hr="t" fillcolor="#a0a0a0" stroked="f"/>
         </w:pict>
       </w:r>
     </w:p>
@@ -2043,15 +3465,22 @@
         <w:rPr>
           <w:b/>
           <w:bCs/>
-        </w:rPr>
-      </w:pPr>
+          <w:sz w:val="28"/>
+          <w:szCs w:val="28"/>
+        </w:rPr>
+      </w:pPr>
+      <w:bookmarkStart w:id="27" w:name="_Toc185293582"/>
       <w:r>
         <w:rPr>
           <w:b/>
           <w:bCs/>
-        </w:rPr>
+          <w:sz w:val="28"/>
+          <w:szCs w:val="28"/>
+        </w:rPr>
+        <w:lastRenderedPageBreak/>
         <w:t>4.2 Structural Requirements</w:t>
       </w:r>
+      <w:bookmarkEnd w:id="27"/>
     </w:p>
     <w:p>
       <w:pPr>
@@ -2060,15 +3489,21 @@
         <w:rPr>
           <w:b/>
           <w:bCs/>
-        </w:rPr>
-      </w:pPr>
+          <w:sz w:val="26"/>
+          <w:szCs w:val="26"/>
+        </w:rPr>
+      </w:pPr>
+      <w:bookmarkStart w:id="28" w:name="_Toc185293583"/>
       <w:r>
         <w:rPr>
           <w:b/>
           <w:bCs/>
+          <w:sz w:val="26"/>
+          <w:szCs w:val="26"/>
         </w:rPr>
         <w:t>4.2.1 User Interface (UI)</w:t>
       </w:r>
+      <w:bookmarkEnd w:id="28"/>
     </w:p>
     <w:p>
       <w:pPr>
@@ -2136,7 +3571,21 @@
           <w:sz w:val="24"/>
           <w:szCs w:val="24"/>
         </w:rPr>
-        <w:t xml:space="preserve"> schemes and fonts must be consistent throughout the app.</w:t>
+        <w:t xml:space="preserve"> schemes and fonts must be consistent throughout the </w:t>
+      </w:r>
+      <w:r>
+        <w:rPr>
+          <w:sz w:val="24"/>
+          <w:szCs w:val="24"/>
+        </w:rPr>
+        <w:t>website</w:t>
+      </w:r>
+      <w:r>
+        <w:rPr>
+          <w:sz w:val="24"/>
+          <w:szCs w:val="24"/>
+        </w:rPr>
+        <w:t>.</w:t>
       </w:r>
     </w:p>
     <w:p>
@@ -2146,15 +3595,21 @@
         <w:rPr>
           <w:b/>
           <w:bCs/>
-        </w:rPr>
-      </w:pPr>
+          <w:sz w:val="26"/>
+          <w:szCs w:val="26"/>
+        </w:rPr>
+      </w:pPr>
+      <w:bookmarkStart w:id="29" w:name="_Toc185293584"/>
       <w:r>
         <w:rPr>
           <w:b/>
           <w:bCs/>
+          <w:sz w:val="26"/>
+          <w:szCs w:val="26"/>
         </w:rPr>
         <w:t>4.2.2 Notifications</w:t>
       </w:r>
+      <w:bookmarkEnd w:id="29"/>
     </w:p>
     <w:p>
       <w:pPr>
@@ -2203,15 +3658,21 @@
         <w:rPr>
           <w:b/>
           <w:bCs/>
-        </w:rPr>
-      </w:pPr>
+          <w:sz w:val="26"/>
+          <w:szCs w:val="26"/>
+        </w:rPr>
+      </w:pPr>
+      <w:bookmarkStart w:id="30" w:name="_Toc185293585"/>
       <w:r>
         <w:rPr>
           <w:b/>
           <w:bCs/>
+          <w:sz w:val="26"/>
+          <w:szCs w:val="26"/>
         </w:rPr>
         <w:t>4.2.3 Database</w:t>
       </w:r>
+      <w:bookmarkEnd w:id="30"/>
     </w:p>
     <w:p>
       <w:pPr>
@@ -2230,7 +3691,21 @@
           <w:sz w:val="24"/>
           <w:szCs w:val="24"/>
         </w:rPr>
-        <w:t>The app will use a cloud-based database to store user data, including habits, progress, and reminders.</w:t>
+        <w:t xml:space="preserve">The </w:t>
+      </w:r>
+      <w:r>
+        <w:rPr>
+          <w:sz w:val="24"/>
+          <w:szCs w:val="24"/>
+        </w:rPr>
+        <w:t>website</w:t>
+      </w:r>
+      <w:r>
+        <w:rPr>
+          <w:sz w:val="24"/>
+          <w:szCs w:val="24"/>
+        </w:rPr>
+        <w:t xml:space="preserve"> will use a cloud-based database to store user data, including habits, progress, and reminders.</w:t>
       </w:r>
     </w:p>
     <w:p>
@@ -2267,7 +3742,7 @@
           <w:szCs w:val="24"/>
         </w:rPr>
         <w:pict w14:anchorId="57E6E96B">
-          <v:rect id="_x0000_i1050" style="width:0;height:1.5pt" o:hralign="center" o:hrstd="t" o:hr="t" fillcolor="#a0a0a0" stroked="f"/>
+          <v:rect id="_x0000_i1255" style="width:0;height:1.5pt" o:hralign="center" o:hrstd="t" o:hr="t" fillcolor="#a0a0a0" stroked="f"/>
         </w:pict>
       </w:r>
     </w:p>
@@ -2278,15 +3753,21 @@
         <w:rPr>
           <w:b/>
           <w:bCs/>
-        </w:rPr>
-      </w:pPr>
+          <w:sz w:val="28"/>
+          <w:szCs w:val="28"/>
+        </w:rPr>
+      </w:pPr>
+      <w:bookmarkStart w:id="31" w:name="_Toc185293586"/>
       <w:r>
         <w:rPr>
           <w:b/>
           <w:bCs/>
+          <w:sz w:val="28"/>
+          <w:szCs w:val="28"/>
         </w:rPr>
         <w:t>4.3 Performance Requirements</w:t>
       </w:r>
+      <w:bookmarkEnd w:id="31"/>
     </w:p>
     <w:p>
       <w:pPr>
@@ -2305,7 +3786,21 @@
           <w:sz w:val="24"/>
           <w:szCs w:val="24"/>
         </w:rPr>
-        <w:t>The app must load within 2 seconds for smooth user experience.</w:t>
+        <w:t xml:space="preserve">The </w:t>
+      </w:r>
+      <w:r>
+        <w:rPr>
+          <w:sz w:val="24"/>
+          <w:szCs w:val="24"/>
+        </w:rPr>
+        <w:t>website</w:t>
+      </w:r>
+      <w:r>
+        <w:rPr>
+          <w:sz w:val="24"/>
+          <w:szCs w:val="24"/>
+        </w:rPr>
+        <w:t xml:space="preserve"> must load within 2 seconds for smooth user experience.</w:t>
       </w:r>
     </w:p>
     <w:p>
@@ -2325,25 +3820,53 @@
           <w:sz w:val="24"/>
           <w:szCs w:val="24"/>
         </w:rPr>
+        <w:t xml:space="preserve">The </w:t>
+      </w:r>
+      <w:r>
+        <w:rPr>
+          <w:sz w:val="24"/>
+          <w:szCs w:val="24"/>
+        </w:rPr>
+        <w:t>website</w:t>
+      </w:r>
+      <w:r>
+        <w:rPr>
+          <w:sz w:val="24"/>
+          <w:szCs w:val="24"/>
+        </w:rPr>
+        <w:t xml:space="preserve"> should be able to handle up to </w:t>
+      </w:r>
+      <w:r>
+        <w:rPr>
+          <w:sz w:val="24"/>
+          <w:szCs w:val="24"/>
+        </w:rPr>
+        <w:t xml:space="preserve">100 </w:t>
+      </w:r>
+      <w:r>
+        <w:rPr>
+          <w:sz w:val="24"/>
+          <w:szCs w:val="24"/>
+        </w:rPr>
+        <w:t>concurrent users without significant performance degradation.</w:t>
+      </w:r>
+    </w:p>
+    <w:p>
+      <w:pPr>
+        <w:spacing w:line="480" w:lineRule="auto"/>
+        <w:rPr>
+          <w:sz w:val="24"/>
+          <w:szCs w:val="24"/>
+        </w:rPr>
+      </w:pPr>
+      <w:r>
+        <w:rPr>
+          <w:sz w:val="24"/>
+          <w:szCs w:val="24"/>
+        </w:rPr>
         <w:lastRenderedPageBreak/>
-        <w:t>The app should be able to handle up to 10,000 concurrent users without significant performance degradation.</w:t>
-      </w:r>
-    </w:p>
-    <w:p>
-      <w:pPr>
-        <w:spacing w:line="480" w:lineRule="auto"/>
-        <w:rPr>
-          <w:sz w:val="24"/>
-          <w:szCs w:val="24"/>
-        </w:rPr>
-      </w:pPr>
-      <w:r>
-        <w:rPr>
-          <w:sz w:val="24"/>
-          <w:szCs w:val="24"/>
-        </w:rPr>
         <w:pict w14:anchorId="50959439">
-          <v:rect id="_x0000_i1051" style="width:0;height:1.5pt" o:hralign="center" o:hrstd="t" o:hr="t" fillcolor="#a0a0a0" stroked="f"/>
+          <v:rect id="_x0000_i1256" style="width:0;height:1.5pt" o:hralign="center" o:hrstd="t" o:hr="t" fillcolor="#a0a0a0" stroked="f"/>
         </w:pict>
       </w:r>
     </w:p>
@@ -2354,15 +3877,21 @@
         <w:rPr>
           <w:b/>
           <w:bCs/>
-        </w:rPr>
-      </w:pPr>
+          <w:sz w:val="28"/>
+          <w:szCs w:val="28"/>
+        </w:rPr>
+      </w:pPr>
+      <w:bookmarkStart w:id="32" w:name="_Toc185293587"/>
       <w:r>
         <w:rPr>
           <w:b/>
           <w:bCs/>
+          <w:sz w:val="28"/>
+          <w:szCs w:val="28"/>
         </w:rPr>
         <w:t>4.4 Software Requirements</w:t>
       </w:r>
+      <w:bookmarkEnd w:id="32"/>
     </w:p>
     <w:p>
       <w:pPr>
@@ -2381,7 +3910,21 @@
           <w:sz w:val="24"/>
           <w:szCs w:val="24"/>
         </w:rPr>
-        <w:t>The app will be developed using React for the frontend and Node.js for the backend.</w:t>
+        <w:t xml:space="preserve">The </w:t>
+      </w:r>
+      <w:r>
+        <w:rPr>
+          <w:sz w:val="24"/>
+          <w:szCs w:val="24"/>
+        </w:rPr>
+        <w:t>website</w:t>
+      </w:r>
+      <w:r>
+        <w:rPr>
+          <w:sz w:val="24"/>
+          <w:szCs w:val="24"/>
+        </w:rPr>
+        <w:t xml:space="preserve"> will be developed using React for the frontend and Node.js for the backend.</w:t>
       </w:r>
     </w:p>
     <w:p>
@@ -2401,7 +3944,21 @@
           <w:sz w:val="24"/>
           <w:szCs w:val="24"/>
         </w:rPr>
-        <w:t>The app will be compatible with both iOS and Android devices.</w:t>
+        <w:t xml:space="preserve">The </w:t>
+      </w:r>
+      <w:r>
+        <w:rPr>
+          <w:sz w:val="24"/>
+          <w:szCs w:val="24"/>
+        </w:rPr>
+        <w:t>website</w:t>
+      </w:r>
+      <w:r>
+        <w:rPr>
+          <w:sz w:val="24"/>
+          <w:szCs w:val="24"/>
+        </w:rPr>
+        <w:t xml:space="preserve"> will be compatible with both iOS and Android devices.</w:t>
       </w:r>
     </w:p>
     <w:p>
@@ -2421,7 +3978,21 @@
           <w:sz w:val="24"/>
           <w:szCs w:val="24"/>
         </w:rPr>
-        <w:t>The system will integrate with cloud services (e.g., AWS) for data storage.</w:t>
+        <w:t xml:space="preserve">The system will integrate with cloud services (e.g., </w:t>
+      </w:r>
+      <w:r>
+        <w:rPr>
+          <w:sz w:val="24"/>
+          <w:szCs w:val="24"/>
+        </w:rPr>
+        <w:t>MongoDB</w:t>
+      </w:r>
+      <w:r>
+        <w:rPr>
+          <w:sz w:val="24"/>
+          <w:szCs w:val="24"/>
+        </w:rPr>
+        <w:t>) for data storage.</w:t>
       </w:r>
     </w:p>
     <w:p>
@@ -2431,15 +4002,21 @@
         <w:rPr>
           <w:b/>
           <w:bCs/>
-        </w:rPr>
-      </w:pPr>
+          <w:sz w:val="28"/>
+          <w:szCs w:val="28"/>
+        </w:rPr>
+      </w:pPr>
+      <w:bookmarkStart w:id="33" w:name="_Toc185293588"/>
       <w:r>
         <w:rPr>
           <w:b/>
           <w:bCs/>
+          <w:sz w:val="28"/>
+          <w:szCs w:val="28"/>
         </w:rPr>
         <w:t>4.5 Hardware Requirements</w:t>
       </w:r>
+      <w:bookmarkEnd w:id="33"/>
     </w:p>
     <w:p>
       <w:pPr>
@@ -2458,7 +4035,21 @@
           <w:sz w:val="24"/>
           <w:szCs w:val="24"/>
         </w:rPr>
-        <w:t>The app should work on mobile devices (smartphones and tablets) with a minimum of 2GB RAM and 2GHz processing speed.</w:t>
+        <w:t xml:space="preserve">The </w:t>
+      </w:r>
+      <w:r>
+        <w:rPr>
+          <w:sz w:val="24"/>
+          <w:szCs w:val="24"/>
+        </w:rPr>
+        <w:t>website</w:t>
+      </w:r>
+      <w:r>
+        <w:rPr>
+          <w:sz w:val="24"/>
+          <w:szCs w:val="24"/>
+        </w:rPr>
+        <w:t xml:space="preserve"> should work on mobile devices (smartphones and tablets) with a minimum of 2GB RAM and 2GHz processing speed.</w:t>
       </w:r>
     </w:p>
     <w:p>
@@ -2478,7 +4069,21 @@
           <w:sz w:val="24"/>
           <w:szCs w:val="24"/>
         </w:rPr>
-        <w:t>The app should be compatible with the latest versions of Android and iOS.</w:t>
+        <w:t xml:space="preserve">The </w:t>
+      </w:r>
+      <w:r>
+        <w:rPr>
+          <w:sz w:val="24"/>
+          <w:szCs w:val="24"/>
+        </w:rPr>
+        <w:t>website</w:t>
+      </w:r>
+      <w:r>
+        <w:rPr>
+          <w:sz w:val="24"/>
+          <w:szCs w:val="24"/>
+        </w:rPr>
+        <w:t xml:space="preserve"> should be compatible with the latest versions of Android and iOS.</w:t>
       </w:r>
     </w:p>
     <w:p>
@@ -2495,7 +4100,7 @@
           <w:szCs w:val="24"/>
         </w:rPr>
         <w:pict w14:anchorId="15642D32">
-          <v:rect id="_x0000_i1052" style="width:0;height:1.5pt" o:hralign="center" o:hrstd="t" o:hr="t" fillcolor="#a0a0a0" stroked="f"/>
+          <v:rect id="_x0000_i1028" style="width:0;height:1.5pt" o:hralign="center" o:hrstd="t" o:hr="t" fillcolor="#a0a0a0" stroked="f"/>
         </w:pict>
       </w:r>
     </w:p>
@@ -5735,6 +7340,75 @@
       <w:szCs w:val="30"/>
     </w:rPr>
   </w:style>
+  <w:style w:type="paragraph" w:styleId="TOCHeading">
+    <w:name w:val="TOC Heading"/>
+    <w:basedOn w:val="Heading1"/>
+    <w:next w:val="Normal"/>
+    <w:uiPriority w:val="39"/>
+    <w:unhideWhenUsed/>
+    <w:qFormat/>
+    <w:rsid w:val="00231952"/>
+    <w:pPr>
+      <w:spacing w:before="240" w:after="0" w:line="259" w:lineRule="auto"/>
+      <w:outlineLvl w:val="9"/>
+    </w:pPr>
+    <w:rPr>
+      <w:rFonts w:asciiTheme="majorHAnsi" w:eastAsiaTheme="majorEastAsia" w:hAnsiTheme="majorHAnsi" w:cstheme="majorBidi"/>
+      <w:color w:val="365F91" w:themeColor="accent1" w:themeShade="BF"/>
+      <w:sz w:val="32"/>
+      <w:szCs w:val="32"/>
+      <w:lang w:val="en-US"/>
+    </w:rPr>
+  </w:style>
+  <w:style w:type="paragraph" w:styleId="TOC3">
+    <w:name w:val="toc 3"/>
+    <w:basedOn w:val="Normal"/>
+    <w:next w:val="Normal"/>
+    <w:autoRedefine/>
+    <w:uiPriority w:val="39"/>
+    <w:unhideWhenUsed/>
+    <w:rsid w:val="00231952"/>
+    <w:pPr>
+      <w:spacing w:after="100"/>
+      <w:ind w:left="440"/>
+    </w:pPr>
+  </w:style>
+  <w:style w:type="paragraph" w:styleId="TOC1">
+    <w:name w:val="toc 1"/>
+    <w:basedOn w:val="Normal"/>
+    <w:next w:val="Normal"/>
+    <w:autoRedefine/>
+    <w:uiPriority w:val="39"/>
+    <w:unhideWhenUsed/>
+    <w:rsid w:val="00231952"/>
+    <w:pPr>
+      <w:spacing w:after="100"/>
+    </w:pPr>
+  </w:style>
+  <w:style w:type="paragraph" w:styleId="TOC2">
+    <w:name w:val="toc 2"/>
+    <w:basedOn w:val="Normal"/>
+    <w:next w:val="Normal"/>
+    <w:autoRedefine/>
+    <w:uiPriority w:val="39"/>
+    <w:unhideWhenUsed/>
+    <w:rsid w:val="00231952"/>
+    <w:pPr>
+      <w:spacing w:after="100"/>
+      <w:ind w:left="220"/>
+    </w:pPr>
+  </w:style>
+  <w:style w:type="character" w:styleId="Hyperlink">
+    <w:name w:val="Hyperlink"/>
+    <w:basedOn w:val="DefaultParagraphFont"/>
+    <w:uiPriority w:val="99"/>
+    <w:unhideWhenUsed/>
+    <w:rsid w:val="00231952"/>
+    <w:rPr>
+      <w:color w:val="0000FF" w:themeColor="hyperlink"/>
+      <w:u w:val="single"/>
+    </w:rPr>
+  </w:style>
 </w:styles>
 </file>
 
@@ -6056,4 +7730,16 @@
   </a:objectDefaults>
   <a:extraClrSchemeLst/>
 </a:theme>
+</file>
+
+<file path=customXml/item1.xml><?xml version="1.0" encoding="utf-8"?>
+<b:Sources xmlns:b="http://schemas.openxmlformats.org/officeDocument/2006/bibliography" xmlns="http://schemas.openxmlformats.org/officeDocument/2006/bibliography" SelectedStyle="\APASixthEditionOfficeOnline.xsl" StyleName="APA" Version="6"/>
+</file>
+
+<file path=customXml/itemProps1.xml><?xml version="1.0" encoding="utf-8"?>
+<ds:datastoreItem xmlns:ds="http://schemas.openxmlformats.org/officeDocument/2006/customXml" ds:itemID="{F1B0E617-716F-4344-B22C-EFCFAFEB4D03}">
+  <ds:schemaRefs>
+    <ds:schemaRef ds:uri="http://schemas.openxmlformats.org/officeDocument/2006/bibliography"/>
+  </ds:schemaRefs>
+</ds:datastoreItem>
 </file>
</xml_diff>

<commit_message>
started system modeling and analysis
</commit_message>
<xml_diff>
--- a/Requirement_Analysis.docx
+++ b/Requirement_Analysis.docx
@@ -1,9 +1,16 @@
 
 <file path=word/document.xml><?xml version="1.0" encoding="utf-8"?>
-<w:document xmlns:wpc="http://schemas.microsoft.com/office/word/2010/wordprocessingCanvas" xmlns:cx="http://schemas.microsoft.com/office/drawing/2014/chartex" xmlns:cx1="http://schemas.microsoft.com/office/drawing/2015/9/8/chartex" xmlns:cx2="http://schemas.microsoft.com/office/drawing/2015/10/21/chartex" xmlns:cx3="http://schemas.microsoft.com/office/drawing/2016/5/9/chartex" xmlns:cx4="http://schemas.microsoft.com/office/drawing/2016/5/10/chartex" xmlns:cx5="http://schemas.microsoft.com/office/drawing/2016/5/11/chartex" xmlns:cx6="http://schemas.microsoft.com/office/drawing/2016/5/12/chartex" xmlns:cx7="http://schemas.microsoft.com/office/drawing/2016/5/13/chartex" xmlns:cx8="http://schemas.microsoft.com/office/drawing/2016/5/14/chartex" xmlns:mc="http://schemas.openxmlformats.org/markup-compatibility/2006" xmlns:aink="http://schemas.microsoft.com/office/drawing/2016/ink" xmlns:am3d="http://schemas.microsoft.com/office/drawing/2017/model3d" xmlns:o="urn:schemas-microsoft-com:office:office" xmlns:oel="http://schemas.microsoft.com/office/2019/extlst" xmlns:r="http://schemas.openxmlformats.org/officeDocument/2006/relationships" xmlns:m="http://schemas.openxmlformats.org/officeDocument/2006/math" xmlns:v="urn:schemas-microsoft-com:vml" xmlns:wp14="http://schemas.microsoft.com/office/word/2010/wordprocessingDrawing" xmlns:wp="http://schemas.openxmlformats.org/drawingml/2006/wordprocessingDrawing" xmlns:w10="urn:schemas-microsoft-com:office:word" xmlns:w="http://schemas.openxmlformats.org/wordprocessingml/2006/main" xmlns:w14="http://schemas.microsoft.com/office/word/2010/wordml" xmlns:w15="http://schemas.microsoft.com/office/word/2012/wordml" xmlns:w16cex="http://schemas.microsoft.com/office/word/2018/wordml/cex" xmlns:w16cid="http://schemas.microsoft.com/office/word/2016/wordml/cid" xmlns:w16="http://schemas.microsoft.com/office/word/2018/wordml" xmlns:w16du="http://schemas.microsoft.com/office/word/2023/wordml/word16du" xmlns:w16sdtdh="http://schemas.microsoft.com/office/word/2020/wordml/sdtdatahash" xmlns:w16se="http://schemas.microsoft.com/office/word/2015/wordml/symex" xmlns:wpg="http://schemas.microsoft.com/office/word/2010/wordprocessingGroup" xmlns:wpi="http://schemas.microsoft.com/office/word/2010/wordprocessingInk" xmlns:wne="http://schemas.microsoft.com/office/word/2006/wordml" xmlns:wps="http://schemas.microsoft.com/office/word/2010/wordprocessingShape" mc:Ignorable="w14 w15 w16se w16cid w16 w16cex w16sdtdh w16du wp14">
+<w:document xmlns:wpc="http://schemas.microsoft.com/office/word/2010/wordprocessingCanvas" xmlns:cx="http://schemas.microsoft.com/office/drawing/2014/chartex" xmlns:cx1="http://schemas.microsoft.com/office/drawing/2015/9/8/chartex" xmlns:mc="http://schemas.openxmlformats.org/markup-compatibility/2006" xmlns:o="urn:schemas-microsoft-com:office:office" xmlns:r="http://schemas.openxmlformats.org/officeDocument/2006/relationships" xmlns:m="http://schemas.openxmlformats.org/officeDocument/2006/math" xmlns:v="urn:schemas-microsoft-com:vml" xmlns:wp14="http://schemas.microsoft.com/office/word/2010/wordprocessingDrawing" xmlns:wp="http://schemas.openxmlformats.org/drawingml/2006/wordprocessingDrawing" xmlns:w10="urn:schemas-microsoft-com:office:word" xmlns:w="http://schemas.openxmlformats.org/wordprocessingml/2006/main" xmlns:w14="http://schemas.microsoft.com/office/word/2010/wordml" xmlns:w15="http://schemas.microsoft.com/office/word/2012/wordml" xmlns:w16se="http://schemas.microsoft.com/office/word/2015/wordml/symex" xmlns:wpg="http://schemas.microsoft.com/office/word/2010/wordprocessingGroup" xmlns:wpi="http://schemas.microsoft.com/office/word/2010/wordprocessingInk" xmlns:wne="http://schemas.microsoft.com/office/word/2006/wordml" xmlns:wps="http://schemas.microsoft.com/office/word/2010/wordprocessingShape" mc:Ignorable="w14 w15 w16se wp14">
   <w:body>
     <w:sdt>
       <w:sdtPr>
+        <w:rPr>
+          <w:rFonts w:ascii="Arial" w:eastAsia="Arial" w:hAnsi="Arial" w:cs="Arial"/>
+          <w:color w:val="auto"/>
+          <w:sz w:val="22"/>
+          <w:szCs w:val="22"/>
+          <w:lang w:val="en-GB"/>
+        </w:rPr>
         <w:id w:val="1564606616"/>
         <w:docPartObj>
           <w:docPartGallery w:val="Table of Contents"/>
@@ -12,14 +19,9 @@
       </w:sdtPr>
       <w:sdtEndPr>
         <w:rPr>
-          <w:rFonts w:ascii="Arial" w:eastAsia="Arial" w:hAnsi="Arial" w:cs="Arial"/>
           <w:b/>
           <w:bCs/>
           <w:noProof/>
-          <w:color w:val="auto"/>
-          <w:sz w:val="22"/>
-          <w:szCs w:val="22"/>
-          <w:lang w:val="en-GB"/>
         </w:rPr>
       </w:sdtEndPr>
       <w:sdtContent>
@@ -1675,21 +1677,12 @@
           <w:szCs w:val="24"/>
         </w:rPr>
       </w:pPr>
-      <w:proofErr w:type="spellStart"/>
-      <w:r>
-        <w:rPr>
-          <w:sz w:val="24"/>
-          <w:szCs w:val="24"/>
-        </w:rPr>
-        <w:t>Analyzing</w:t>
-      </w:r>
-      <w:proofErr w:type="spellEnd"/>
-      <w:r>
-        <w:rPr>
-          <w:sz w:val="24"/>
-          <w:szCs w:val="24"/>
-        </w:rPr>
-        <w:t xml:space="preserve"> user requirements to ensure the system aligns with user needs.</w:t>
+      <w:r>
+        <w:rPr>
+          <w:sz w:val="24"/>
+          <w:szCs w:val="24"/>
+        </w:rPr>
+        <w:t>Analyzing user requirements to ensure the system aligns with user needs.</w:t>
       </w:r>
     </w:p>
     <w:p>
@@ -1709,23 +1702,7 @@
           <w:sz w:val="24"/>
           <w:szCs w:val="24"/>
         </w:rPr>
-        <w:t xml:space="preserve">Designing </w:t>
-      </w:r>
-      <w:proofErr w:type="gramStart"/>
-      <w:r>
-        <w:rPr>
-          <w:sz w:val="24"/>
-          <w:szCs w:val="24"/>
-        </w:rPr>
-        <w:t>an</w:t>
-      </w:r>
-      <w:proofErr w:type="gramEnd"/>
-      <w:r>
-        <w:rPr>
-          <w:sz w:val="24"/>
-          <w:szCs w:val="24"/>
-        </w:rPr>
-        <w:t xml:space="preserve"> responsive interface for both desktop and mobile devices.</w:t>
+        <w:t>Designing an responsive interface for both desktop and mobile devices.</w:t>
       </w:r>
     </w:p>
     <w:p>
@@ -1920,21 +1897,12 @@
           <w:szCs w:val="24"/>
         </w:rPr>
       </w:pPr>
-      <w:proofErr w:type="gramStart"/>
-      <w:r>
-        <w:rPr>
-          <w:sz w:val="24"/>
-          <w:szCs w:val="24"/>
-        </w:rPr>
-        <w:t>Producing  a</w:t>
-      </w:r>
-      <w:proofErr w:type="gramEnd"/>
-      <w:r>
-        <w:rPr>
-          <w:sz w:val="24"/>
-          <w:szCs w:val="24"/>
-        </w:rPr>
-        <w:t xml:space="preserve">  satisfactory software.</w:t>
+      <w:r>
+        <w:rPr>
+          <w:sz w:val="24"/>
+          <w:szCs w:val="24"/>
+        </w:rPr>
+        <w:t>Producing  a  satisfactory software.</w:t>
       </w:r>
     </w:p>
     <w:p>
@@ -2097,23 +2065,7 @@
           <w:szCs w:val="24"/>
         </w:rPr>
         <w:lastRenderedPageBreak/>
-        <w:t xml:space="preserve">In this project, we will review existing habit tracker applications, </w:t>
-      </w:r>
-      <w:proofErr w:type="spellStart"/>
-      <w:r>
-        <w:rPr>
-          <w:sz w:val="24"/>
-          <w:szCs w:val="24"/>
-        </w:rPr>
-        <w:t>analyze</w:t>
-      </w:r>
-      <w:proofErr w:type="spellEnd"/>
-      <w:r>
-        <w:rPr>
-          <w:sz w:val="24"/>
-          <w:szCs w:val="24"/>
-        </w:rPr>
-        <w:t xml:space="preserve"> their key features.</w:t>
+        <w:t>In this project, we will review existing habit tracker applications, analyze their key features.</w:t>
       </w:r>
     </w:p>
     <w:p>
@@ -2472,20 +2424,9 @@
           <w:sz w:val="30"/>
           <w:szCs w:val="30"/>
         </w:rPr>
-        <w:t xml:space="preserve">3 </w:t>
-      </w:r>
-      <w:proofErr w:type="gramStart"/>
-      <w:r>
-        <w:rPr>
-          <w:b/>
-          <w:color w:val="000000"/>
-          <w:sz w:val="30"/>
-          <w:szCs w:val="30"/>
-        </w:rPr>
-        <w:t>DESCRIPTION</w:t>
+        <w:t>3 DESCRIPTION</w:t>
       </w:r>
       <w:bookmarkEnd w:id="12"/>
-      <w:proofErr w:type="gramEnd"/>
       <w:r>
         <w:rPr>
           <w:b/>
@@ -3454,7 +3395,7 @@
           <w:szCs w:val="24"/>
         </w:rPr>
         <w:pict w14:anchorId="126F6E4B">
-          <v:rect id="_x0000_i1254" style="width:0;height:1.5pt" o:hralign="center" o:hrstd="t" o:hr="t" fillcolor="#a0a0a0" stroked="f"/>
+          <v:rect id="_x0000_i1025" style="width:0;height:1.5pt" o:hralign="center" o:hrstd="t" o:hr="t" fillcolor="#a0a0a0" stroked="f"/>
         </w:pict>
       </w:r>
     </w:p>
@@ -3557,21 +3498,12 @@
           <w:szCs w:val="24"/>
         </w:rPr>
       </w:pPr>
-      <w:proofErr w:type="spellStart"/>
-      <w:r>
-        <w:rPr>
-          <w:sz w:val="24"/>
-          <w:szCs w:val="24"/>
-        </w:rPr>
-        <w:t>Color</w:t>
-      </w:r>
-      <w:proofErr w:type="spellEnd"/>
-      <w:r>
-        <w:rPr>
-          <w:sz w:val="24"/>
-          <w:szCs w:val="24"/>
-        </w:rPr>
-        <w:t xml:space="preserve"> schemes and fonts must be consistent throughout the </w:t>
+      <w:r>
+        <w:rPr>
+          <w:sz w:val="24"/>
+          <w:szCs w:val="24"/>
+        </w:rPr>
+        <w:t xml:space="preserve">Color schemes and fonts must be consistent throughout the </w:t>
       </w:r>
       <w:r>
         <w:rPr>
@@ -3742,7 +3674,7 @@
           <w:szCs w:val="24"/>
         </w:rPr>
         <w:pict w14:anchorId="57E6E96B">
-          <v:rect id="_x0000_i1255" style="width:0;height:1.5pt" o:hralign="center" o:hrstd="t" o:hr="t" fillcolor="#a0a0a0" stroked="f"/>
+          <v:rect id="_x0000_i1026" style="width:0;height:1.5pt" o:hralign="center" o:hrstd="t" o:hr="t" fillcolor="#a0a0a0" stroked="f"/>
         </w:pict>
       </w:r>
     </w:p>
@@ -3866,7 +3798,7 @@
         </w:rPr>
         <w:lastRenderedPageBreak/>
         <w:pict w14:anchorId="50959439">
-          <v:rect id="_x0000_i1256" style="width:0;height:1.5pt" o:hralign="center" o:hrstd="t" o:hr="t" fillcolor="#a0a0a0" stroked="f"/>
+          <v:rect id="_x0000_i1027" style="width:0;height:1.5pt" o:hralign="center" o:hrstd="t" o:hr="t" fillcolor="#a0a0a0" stroked="f"/>
         </w:pict>
       </w:r>
     </w:p>
@@ -4111,6 +4043,15 @@
           <w:szCs w:val="24"/>
         </w:rPr>
       </w:pPr>
+      <w:r>
+        <w:rPr>
+          <w:sz w:val="24"/>
+          <w:szCs w:val="24"/>
+        </w:rPr>
+        <w:t>gdfgsfdsgsfgfgsgdsfgsfgsg</w:t>
+      </w:r>
+      <w:bookmarkStart w:id="34" w:name="_GoBack"/>
+      <w:bookmarkEnd w:id="34"/>
     </w:p>
     <w:sectPr>
       <w:pgSz w:w="11909" w:h="16834"/>
@@ -4123,7 +4064,7 @@
 </file>
 
 <file path=word/numbering.xml><?xml version="1.0" encoding="utf-8"?>
-<w:numbering xmlns:wpc="http://schemas.microsoft.com/office/word/2010/wordprocessingCanvas" xmlns:cx="http://schemas.microsoft.com/office/drawing/2014/chartex" xmlns:cx1="http://schemas.microsoft.com/office/drawing/2015/9/8/chartex" xmlns:cx2="http://schemas.microsoft.com/office/drawing/2015/10/21/chartex" xmlns:cx3="http://schemas.microsoft.com/office/drawing/2016/5/9/chartex" xmlns:cx4="http://schemas.microsoft.com/office/drawing/2016/5/10/chartex" xmlns:cx5="http://schemas.microsoft.com/office/drawing/2016/5/11/chartex" xmlns:cx6="http://schemas.microsoft.com/office/drawing/2016/5/12/chartex" xmlns:cx7="http://schemas.microsoft.com/office/drawing/2016/5/13/chartex" xmlns:cx8="http://schemas.microsoft.com/office/drawing/2016/5/14/chartex" xmlns:mc="http://schemas.openxmlformats.org/markup-compatibility/2006" xmlns:aink="http://schemas.microsoft.com/office/drawing/2016/ink" xmlns:am3d="http://schemas.microsoft.com/office/drawing/2017/model3d" xmlns:o="urn:schemas-microsoft-com:office:office" xmlns:oel="http://schemas.microsoft.com/office/2019/extlst" xmlns:r="http://schemas.openxmlformats.org/officeDocument/2006/relationships" xmlns:m="http://schemas.openxmlformats.org/officeDocument/2006/math" xmlns:v="urn:schemas-microsoft-com:vml" xmlns:wp14="http://schemas.microsoft.com/office/word/2010/wordprocessingDrawing" xmlns:wp="http://schemas.openxmlformats.org/drawingml/2006/wordprocessingDrawing" xmlns:w10="urn:schemas-microsoft-com:office:word" xmlns:w="http://schemas.openxmlformats.org/wordprocessingml/2006/main" xmlns:w14="http://schemas.microsoft.com/office/word/2010/wordml" xmlns:w15="http://schemas.microsoft.com/office/word/2012/wordml" xmlns:w16cex="http://schemas.microsoft.com/office/word/2018/wordml/cex" xmlns:w16cid="http://schemas.microsoft.com/office/word/2016/wordml/cid" xmlns:w16="http://schemas.microsoft.com/office/word/2018/wordml" xmlns:w16du="http://schemas.microsoft.com/office/word/2023/wordml/word16du" xmlns:w16sdtdh="http://schemas.microsoft.com/office/word/2020/wordml/sdtdatahash" xmlns:w16se="http://schemas.microsoft.com/office/word/2015/wordml/symex" xmlns:wpg="http://schemas.microsoft.com/office/word/2010/wordprocessingGroup" xmlns:wpi="http://schemas.microsoft.com/office/word/2010/wordprocessingInk" xmlns:wne="http://schemas.microsoft.com/office/word/2006/wordml" xmlns:wps="http://schemas.microsoft.com/office/word/2010/wordprocessingShape" mc:Ignorable="w14 w15 w16se w16cid w16 w16cex w16sdtdh w16du wp14">
+<w:numbering xmlns:wpc="http://schemas.microsoft.com/office/word/2010/wordprocessingCanvas" xmlns:cx="http://schemas.microsoft.com/office/drawing/2014/chartex" xmlns:cx1="http://schemas.microsoft.com/office/drawing/2015/9/8/chartex" xmlns:mc="http://schemas.openxmlformats.org/markup-compatibility/2006" xmlns:o="urn:schemas-microsoft-com:office:office" xmlns:r="http://schemas.openxmlformats.org/officeDocument/2006/relationships" xmlns:m="http://schemas.openxmlformats.org/officeDocument/2006/math" xmlns:v="urn:schemas-microsoft-com:vml" xmlns:wp14="http://schemas.microsoft.com/office/word/2010/wordprocessingDrawing" xmlns:wp="http://schemas.openxmlformats.org/drawingml/2006/wordprocessingDrawing" xmlns:w10="urn:schemas-microsoft-com:office:word" xmlns:w="http://schemas.openxmlformats.org/wordprocessingml/2006/main" xmlns:w14="http://schemas.microsoft.com/office/word/2010/wordml" xmlns:w15="http://schemas.microsoft.com/office/word/2012/wordml" xmlns:w16se="http://schemas.microsoft.com/office/word/2015/wordml/symex" xmlns:wpg="http://schemas.microsoft.com/office/word/2010/wordprocessingGroup" xmlns:wpi="http://schemas.microsoft.com/office/word/2010/wordprocessingInk" xmlns:wne="http://schemas.microsoft.com/office/word/2006/wordml" xmlns:wps="http://schemas.microsoft.com/office/word/2010/wordprocessingShape" mc:Ignorable="w14 w15 w16se wp14">
   <w:abstractNum w:abstractNumId="0" w15:restartNumberingAfterBreak="0">
     <w:nsid w:val="091A54B3"/>
     <w:multiLevelType w:val="multilevel"/>
@@ -6708,71 +6649,71 @@
       </w:rPr>
     </w:lvl>
   </w:abstractNum>
-  <w:num w:numId="1" w16cid:durableId="2114471199">
+  <w:num w:numId="1">
     <w:abstractNumId w:val="19"/>
   </w:num>
-  <w:num w:numId="2" w16cid:durableId="55668092">
+  <w:num w:numId="2">
     <w:abstractNumId w:val="8"/>
   </w:num>
-  <w:num w:numId="3" w16cid:durableId="929503982">
+  <w:num w:numId="3">
     <w:abstractNumId w:val="7"/>
   </w:num>
-  <w:num w:numId="4" w16cid:durableId="1669210195">
+  <w:num w:numId="4">
     <w:abstractNumId w:val="18"/>
   </w:num>
-  <w:num w:numId="5" w16cid:durableId="1285620115">
+  <w:num w:numId="5">
     <w:abstractNumId w:val="4"/>
   </w:num>
-  <w:num w:numId="6" w16cid:durableId="1559242620">
+  <w:num w:numId="6">
     <w:abstractNumId w:val="15"/>
   </w:num>
-  <w:num w:numId="7" w16cid:durableId="1799638646">
+  <w:num w:numId="7">
     <w:abstractNumId w:val="12"/>
   </w:num>
-  <w:num w:numId="8" w16cid:durableId="1759011565">
+  <w:num w:numId="8">
     <w:abstractNumId w:val="16"/>
   </w:num>
-  <w:num w:numId="9" w16cid:durableId="50034467">
+  <w:num w:numId="9">
     <w:abstractNumId w:val="10"/>
   </w:num>
-  <w:num w:numId="10" w16cid:durableId="765005445">
+  <w:num w:numId="10">
     <w:abstractNumId w:val="11"/>
   </w:num>
-  <w:num w:numId="11" w16cid:durableId="1180125724">
+  <w:num w:numId="11">
     <w:abstractNumId w:val="9"/>
   </w:num>
-  <w:num w:numId="12" w16cid:durableId="440879267">
+  <w:num w:numId="12">
     <w:abstractNumId w:val="5"/>
   </w:num>
-  <w:num w:numId="13" w16cid:durableId="1482381418">
+  <w:num w:numId="13">
     <w:abstractNumId w:val="14"/>
   </w:num>
-  <w:num w:numId="14" w16cid:durableId="666906710">
+  <w:num w:numId="14">
     <w:abstractNumId w:val="6"/>
   </w:num>
-  <w:num w:numId="15" w16cid:durableId="1416433546">
+  <w:num w:numId="15">
     <w:abstractNumId w:val="1"/>
   </w:num>
-  <w:num w:numId="16" w16cid:durableId="402147682">
+  <w:num w:numId="16">
     <w:abstractNumId w:val="13"/>
   </w:num>
-  <w:num w:numId="17" w16cid:durableId="288054862">
+  <w:num w:numId="17">
     <w:abstractNumId w:val="17"/>
   </w:num>
-  <w:num w:numId="18" w16cid:durableId="1323924551">
+  <w:num w:numId="18">
     <w:abstractNumId w:val="3"/>
   </w:num>
-  <w:num w:numId="19" w16cid:durableId="807629417">
+  <w:num w:numId="19">
     <w:abstractNumId w:val="2"/>
   </w:num>
-  <w:num w:numId="20" w16cid:durableId="810365707">
+  <w:num w:numId="20">
     <w:abstractNumId w:val="0"/>
   </w:num>
 </w:numbering>
 </file>
 
 <file path=word/styles.xml><?xml version="1.0" encoding="utf-8"?>
-<w:styles xmlns:mc="http://schemas.openxmlformats.org/markup-compatibility/2006" xmlns:r="http://schemas.openxmlformats.org/officeDocument/2006/relationships" xmlns:w="http://schemas.openxmlformats.org/wordprocessingml/2006/main" xmlns:w14="http://schemas.microsoft.com/office/word/2010/wordml" xmlns:w15="http://schemas.microsoft.com/office/word/2012/wordml" xmlns:w16cex="http://schemas.microsoft.com/office/word/2018/wordml/cex" xmlns:w16cid="http://schemas.microsoft.com/office/word/2016/wordml/cid" xmlns:w16="http://schemas.microsoft.com/office/word/2018/wordml" xmlns:w16du="http://schemas.microsoft.com/office/word/2023/wordml/word16du" xmlns:w16sdtdh="http://schemas.microsoft.com/office/word/2020/wordml/sdtdatahash" xmlns:w16se="http://schemas.microsoft.com/office/word/2015/wordml/symex" mc:Ignorable="w14 w15 w16se w16cid w16 w16cex w16sdtdh w16du">
+<w:styles xmlns:mc="http://schemas.openxmlformats.org/markup-compatibility/2006" xmlns:r="http://schemas.openxmlformats.org/officeDocument/2006/relationships" xmlns:w="http://schemas.openxmlformats.org/wordprocessingml/2006/main" xmlns:w14="http://schemas.microsoft.com/office/word/2010/wordml" xmlns:w15="http://schemas.microsoft.com/office/word/2012/wordml" xmlns:w16se="http://schemas.microsoft.com/office/word/2015/wordml/symex" mc:Ignorable="w14 w15 w16se">
   <w:docDefaults>
     <w:rPrDefault>
       <w:rPr>
@@ -6788,7 +6729,7 @@
       </w:pPr>
     </w:pPrDefault>
   </w:docDefaults>
-  <w:latentStyles w:defLockedState="0" w:defUIPriority="99" w:defSemiHidden="0" w:defUnhideWhenUsed="0" w:defQFormat="0" w:count="376">
+  <w:latentStyles w:defLockedState="0" w:defUIPriority="99" w:defSemiHidden="0" w:defUnhideWhenUsed="0" w:defQFormat="0" w:count="371">
     <w:lsdException w:name="Normal" w:uiPriority="0" w:qFormat="1"/>
     <w:lsdException w:name="heading 1" w:uiPriority="9" w:qFormat="1"/>
     <w:lsdException w:name="heading 2" w:semiHidden="1" w:uiPriority="9" w:unhideWhenUsed="1" w:qFormat="1"/>
@@ -7160,11 +7101,6 @@
     <w:lsdException w:name="List Table 5 Dark Accent 6" w:uiPriority="50"/>
     <w:lsdException w:name="List Table 6 Colorful Accent 6" w:uiPriority="51"/>
     <w:lsdException w:name="List Table 7 Colorful Accent 6" w:uiPriority="52"/>
-    <w:lsdException w:name="Mention" w:semiHidden="1" w:unhideWhenUsed="1"/>
-    <w:lsdException w:name="Smart Hyperlink" w:semiHidden="1" w:unhideWhenUsed="1"/>
-    <w:lsdException w:name="Hashtag" w:semiHidden="1" w:unhideWhenUsed="1"/>
-    <w:lsdException w:name="Unresolved Mention" w:semiHidden="1" w:unhideWhenUsed="1"/>
-    <w:lsdException w:name="Smart Link" w:semiHidden="1" w:unhideWhenUsed="1"/>
   </w:latentStyles>
   <w:style w:type="paragraph" w:default="1" w:styleId="Normal">
     <w:name w:val="Normal"/>
@@ -7737,7 +7673,7 @@
 </file>
 
 <file path=customXml/itemProps1.xml><?xml version="1.0" encoding="utf-8"?>
-<ds:datastoreItem xmlns:ds="http://schemas.openxmlformats.org/officeDocument/2006/customXml" ds:itemID="{F1B0E617-716F-4344-B22C-EFCFAFEB4D03}">
+<ds:datastoreItem xmlns:ds="http://schemas.openxmlformats.org/officeDocument/2006/customXml" ds:itemID="{198CF12C-EA66-478F-81B3-AD94CA61B211}">
   <ds:schemaRefs>
     <ds:schemaRef ds:uri="http://schemas.openxmlformats.org/officeDocument/2006/bibliography"/>
   </ds:schemaRefs>

</xml_diff>